<commit_message>
Day 2 Assignment Update
</commit_message>
<xml_diff>
--- a/CDAC Assignment/Day 2 Assignment.docx
+++ b/CDAC Assignment/Day 2 Assignment.docx
@@ -79,30 +79,84 @@
         <w:tab/>
       </w:r>
       <w:r>
-        <w:t>Write a Java program to declare and initialize all 8 primitive data types and print their values.</w:t>
-      </w:r>
-    </w:p>
-    <w:p>
-      <w:pPr>
-        <w:ind w:left="720" w:hanging="720"/>
-      </w:pPr>
-      <w:r>
-        <w:rPr>
-          <w:noProof/>
-        </w:rPr>
+        <w:t xml:space="preserve">1. Given: int x = 5; </w:t>
+      </w:r>
+    </w:p>
+    <w:p>
+      <w:pPr>
+        <w:pStyle w:val="ListParagraph"/>
+        <w:numPr>
+          <w:ilvl w:val="0"/>
+          <w:numId w:val="2"/>
+        </w:numPr>
+      </w:pPr>
+      <w:r>
+        <w:t xml:space="preserve">Print the result of: </w:t>
+      </w:r>
+    </w:p>
+    <w:p>
+      <w:pPr>
+        <w:pStyle w:val="ListParagraph"/>
+        <w:numPr>
+          <w:ilvl w:val="1"/>
+          <w:numId w:val="2"/>
+        </w:numPr>
+      </w:pPr>
+      <w:r>
+        <w:t xml:space="preserve">++x (pre-increment) </w:t>
+      </w:r>
+    </w:p>
+    <w:p>
+      <w:pPr>
+        <w:pStyle w:val="ListParagraph"/>
+        <w:numPr>
+          <w:ilvl w:val="1"/>
+          <w:numId w:val="2"/>
+        </w:numPr>
+      </w:pPr>
+      <w:r>
+        <w:t>x++ (post-increment)</w:t>
+      </w:r>
+    </w:p>
+    <w:p>
+      <w:pPr>
+        <w:pStyle w:val="ListParagraph"/>
+        <w:numPr>
+          <w:ilvl w:val="1"/>
+          <w:numId w:val="2"/>
+        </w:numPr>
+      </w:pPr>
+      <w:r>
+        <w:t xml:space="preserve">--x (pre-decrement) </w:t>
+      </w:r>
+    </w:p>
+    <w:p>
+      <w:pPr>
+        <w:pStyle w:val="ListParagraph"/>
+        <w:numPr>
+          <w:ilvl w:val="1"/>
+          <w:numId w:val="2"/>
+        </w:numPr>
+      </w:pPr>
+      <w:r>
+        <w:t>x-- (post-decrement)</w:t>
+      </w:r>
+    </w:p>
+    <w:p>
+      <w:r>
         <w:drawing>
-          <wp:anchor distT="0" distB="0" distL="114300" distR="114300" simplePos="0" relativeHeight="251658240" behindDoc="0" locked="0" layoutInCell="1" allowOverlap="1" wp14:anchorId="6E16E30B" wp14:editId="0F12344B">
+          <wp:anchor distT="0" distB="0" distL="114300" distR="114300" simplePos="0" relativeHeight="251658240" behindDoc="0" locked="0" layoutInCell="1" allowOverlap="1" wp14:anchorId="49973E29" wp14:editId="165CFA71">
             <wp:simplePos x="0" y="0"/>
             <wp:positionH relativeFrom="margin">
-              <wp:posOffset>504190</wp:posOffset>
+              <wp:posOffset>510540</wp:posOffset>
             </wp:positionH>
             <wp:positionV relativeFrom="margin">
-              <wp:posOffset>1362075</wp:posOffset>
+              <wp:posOffset>2374900</wp:posOffset>
             </wp:positionV>
-            <wp:extent cx="5377815" cy="3305175"/>
-            <wp:effectExtent l="0" t="0" r="0" b="9525"/>
+            <wp:extent cx="3764280" cy="2762250"/>
+            <wp:effectExtent l="0" t="0" r="7620" b="0"/>
             <wp:wrapSquare wrapText="bothSides"/>
-            <wp:docPr id="706178253" name="Picture 1"/>
+            <wp:docPr id="416902237" name="Picture 1"/>
             <wp:cNvGraphicFramePr>
               <a:graphicFrameLocks xmlns:a="http://schemas.openxmlformats.org/drawingml/2006/main" noChangeAspect="1"/>
             </wp:cNvGraphicFramePr>
@@ -110,11 +164,11 @@
               <a:graphicData uri="http://schemas.openxmlformats.org/drawingml/2006/picture">
                 <pic:pic xmlns:pic="http://schemas.openxmlformats.org/drawingml/2006/picture">
                   <pic:nvPicPr>
-                    <pic:cNvPr id="706178253" name=""/>
+                    <pic:cNvPr id="416902237" name=""/>
                     <pic:cNvPicPr/>
                   </pic:nvPicPr>
                   <pic:blipFill>
-                    <a:blip r:embed="rId5" cstate="print">
+                    <a:blip r:embed="rId7" cstate="print">
                       <a:extLst>
                         <a:ext uri="{28A0092B-C50C-407E-A947-70E740481C1C}">
                           <a14:useLocalDpi xmlns:a14="http://schemas.microsoft.com/office/drawing/2010/main" val="0"/>
@@ -128,7 +182,7 @@
                   <pic:spPr>
                     <a:xfrm>
                       <a:off x="0" y="0"/>
-                      <a:ext cx="5377815" cy="3305175"/>
+                      <a:ext cx="3764280" cy="2762250"/>
                     </a:xfrm>
                     <a:prstGeom prst="rect">
                       <a:avLst/>
@@ -156,7 +210,71 @@
     <w:p>
       <w:pPr>
         <w:spacing w:after="0"/>
-        <w:ind w:left="720" w:hanging="720"/>
+      </w:pPr>
+    </w:p>
+    <w:p>
+      <w:pPr>
+        <w:spacing w:after="0"/>
+      </w:pPr>
+    </w:p>
+    <w:p>
+      <w:pPr>
+        <w:spacing w:after="0"/>
+      </w:pPr>
+    </w:p>
+    <w:p>
+      <w:pPr>
+        <w:spacing w:after="0"/>
+      </w:pPr>
+    </w:p>
+    <w:p>
+      <w:pPr>
+        <w:spacing w:after="0"/>
+      </w:pPr>
+    </w:p>
+    <w:p>
+      <w:pPr>
+        <w:spacing w:after="0"/>
+      </w:pPr>
+    </w:p>
+    <w:p>
+      <w:pPr>
+        <w:spacing w:after="0"/>
+      </w:pPr>
+    </w:p>
+    <w:p>
+      <w:pPr>
+        <w:spacing w:after="0"/>
+      </w:pPr>
+    </w:p>
+    <w:p>
+      <w:pPr>
+        <w:spacing w:after="0"/>
+      </w:pPr>
+    </w:p>
+    <w:p>
+      <w:pPr>
+        <w:spacing w:after="0"/>
+      </w:pPr>
+    </w:p>
+    <w:p>
+      <w:pPr>
+        <w:spacing w:after="0"/>
+      </w:pPr>
+    </w:p>
+    <w:p>
+      <w:pPr>
+        <w:spacing w:after="0"/>
+      </w:pPr>
+    </w:p>
+    <w:p>
+      <w:pPr>
+        <w:spacing w:after="0"/>
+      </w:pPr>
+    </w:p>
+    <w:p>
+      <w:pPr>
+        <w:spacing w:after="0"/>
       </w:pPr>
       <w:r>
         <w:t>Q2.</w:t>
@@ -165,39 +283,28 @@
         <w:tab/>
       </w:r>
       <w:r>
-        <w:t xml:space="preserve">Write a Java program to create a final </w:t>
-      </w:r>
-      <w:proofErr w:type="gramStart"/>
-      <w:r>
-        <w:t>variable(</w:t>
-      </w:r>
-      <w:proofErr w:type="gramEnd"/>
-      <w:r>
-        <w:t>Constant) for the value of PI, assign it 3.14</w:t>
-      </w:r>
-    </w:p>
-    <w:p>
-      <w:pPr>
-        <w:spacing w:after="0"/>
-        <w:ind w:left="720" w:hanging="720"/>
-      </w:pPr>
-      <w:r>
-        <w:rPr>
-          <w:noProof/>
-        </w:rPr>
+        <w:t xml:space="preserve">Given: int x = 10; Use assignment operators to perform and print: </w:t>
+      </w:r>
+    </w:p>
+    <w:p>
+      <w:pPr>
+        <w:spacing w:after="0"/>
+        <w:ind w:firstLine="720"/>
+      </w:pPr>
+      <w:r>
         <w:drawing>
-          <wp:anchor distT="0" distB="0" distL="114300" distR="114300" simplePos="0" relativeHeight="251659264" behindDoc="0" locked="0" layoutInCell="1" allowOverlap="1" wp14:anchorId="33C7E5E3" wp14:editId="3B4B06F8">
+          <wp:anchor distT="0" distB="0" distL="114300" distR="114300" simplePos="0" relativeHeight="251659264" behindDoc="0" locked="0" layoutInCell="1" allowOverlap="1" wp14:anchorId="74596367" wp14:editId="6401759A">
             <wp:simplePos x="0" y="0"/>
             <wp:positionH relativeFrom="margin">
-              <wp:posOffset>542925</wp:posOffset>
+              <wp:posOffset>1419225</wp:posOffset>
             </wp:positionH>
             <wp:positionV relativeFrom="margin">
-              <wp:posOffset>5591175</wp:posOffset>
+              <wp:posOffset>5656580</wp:posOffset>
             </wp:positionV>
-            <wp:extent cx="5029200" cy="2961005"/>
-            <wp:effectExtent l="0" t="0" r="0" b="0"/>
+            <wp:extent cx="3404870" cy="3516630"/>
+            <wp:effectExtent l="0" t="0" r="5080" b="7620"/>
             <wp:wrapSquare wrapText="bothSides"/>
-            <wp:docPr id="594477061" name="Picture 1"/>
+            <wp:docPr id="1434078831" name="Picture 1"/>
             <wp:cNvGraphicFramePr>
               <a:graphicFrameLocks xmlns:a="http://schemas.openxmlformats.org/drawingml/2006/main" noChangeAspect="1"/>
             </wp:cNvGraphicFramePr>
@@ -205,11 +312,11 @@
               <a:graphicData uri="http://schemas.openxmlformats.org/drawingml/2006/picture">
                 <pic:pic xmlns:pic="http://schemas.openxmlformats.org/drawingml/2006/picture">
                   <pic:nvPicPr>
-                    <pic:cNvPr id="594477061" name=""/>
+                    <pic:cNvPr id="1434078831" name=""/>
                     <pic:cNvPicPr/>
                   </pic:nvPicPr>
                   <pic:blipFill>
-                    <a:blip r:embed="rId6" cstate="print">
+                    <a:blip r:embed="rId8">
                       <a:extLst>
                         <a:ext uri="{28A0092B-C50C-407E-A947-70E740481C1C}">
                           <a14:useLocalDpi xmlns:a14="http://schemas.microsoft.com/office/drawing/2010/main" val="0"/>
@@ -223,7 +330,7 @@
                   <pic:spPr>
                     <a:xfrm>
                       <a:off x="0" y="0"/>
-                      <a:ext cx="5029200" cy="2961005"/>
+                      <a:ext cx="3404870" cy="3516630"/>
                     </a:xfrm>
                     <a:prstGeom prst="rect">
                       <a:avLst/>
@@ -242,50 +349,137 @@
         </w:drawing>
       </w:r>
       <w:r>
-        <w:t>Ans:</w:t>
+        <w:t xml:space="preserve">a. x += 5 </w:t>
+      </w:r>
+    </w:p>
+    <w:p>
+      <w:pPr>
+        <w:spacing w:after="0"/>
+        <w:ind w:firstLine="720"/>
+      </w:pPr>
+      <w:r>
+        <w:t xml:space="preserve">b. x -= 3 </w:t>
+      </w:r>
+    </w:p>
+    <w:p>
+      <w:pPr>
+        <w:spacing w:after="0"/>
+        <w:ind w:firstLine="720"/>
+      </w:pPr>
+      <w:r>
+        <w:t xml:space="preserve">c. x *= 2 </w:t>
+      </w:r>
+    </w:p>
+    <w:p>
+      <w:pPr>
+        <w:spacing w:after="0"/>
+        <w:ind w:firstLine="720"/>
+      </w:pPr>
+      <w:r>
+        <w:t>d. x /= 4</w:t>
+      </w:r>
+    </w:p>
+    <w:p>
+      <w:pPr>
+        <w:spacing w:after="0"/>
+      </w:pPr>
+    </w:p>
+    <w:p>
+      <w:pPr>
+        <w:spacing w:after="0"/>
+      </w:pPr>
+    </w:p>
+    <w:p>
+      <w:pPr>
+        <w:spacing w:after="0"/>
+      </w:pPr>
+    </w:p>
+    <w:p>
+      <w:pPr>
+        <w:spacing w:after="0"/>
+      </w:pPr>
+    </w:p>
+    <w:p>
+      <w:pPr>
+        <w:spacing w:after="0"/>
+      </w:pPr>
+    </w:p>
+    <w:p>
+      <w:pPr>
+        <w:spacing w:after="0"/>
+      </w:pPr>
+    </w:p>
+    <w:p>
+      <w:pPr>
+        <w:spacing w:after="0"/>
+      </w:pPr>
+    </w:p>
+    <w:p>
+      <w:pPr>
+        <w:spacing w:after="0"/>
+      </w:pPr>
+    </w:p>
+    <w:p>
+      <w:pPr>
+        <w:spacing w:after="0"/>
+      </w:pPr>
+    </w:p>
+    <w:p>
+      <w:pPr>
+        <w:spacing w:after="0"/>
+      </w:pPr>
+    </w:p>
+    <w:p>
+      <w:pPr>
+        <w:spacing w:after="0"/>
+      </w:pPr>
+    </w:p>
+    <w:p>
+      <w:pPr>
+        <w:spacing w:after="0"/>
+      </w:pPr>
+      <w:r>
+        <w:lastRenderedPageBreak/>
+        <w:t xml:space="preserve">Q3. </w:t>
       </w:r>
       <w:r>
         <w:tab/>
       </w:r>
-    </w:p>
-    <w:p>
-      <w:pPr>
-        <w:spacing w:after="0"/>
-        <w:ind w:left="720" w:hanging="720"/>
-      </w:pPr>
-      <w:r>
-        <w:lastRenderedPageBreak/>
-        <w:t>3.</w:t>
-      </w:r>
-      <w:r>
-        <w:tab/>
-      </w:r>
-      <w:r>
-        <w:t>Write a program using var (Inference) to declare variables of types: int, double, char, and boolean. Print their values.</w:t>
-      </w:r>
-    </w:p>
-    <w:p>
-      <w:pPr>
-        <w:spacing w:after="0"/>
-        <w:ind w:left="720" w:hanging="720"/>
-      </w:pPr>
-      <w:r>
-        <w:rPr>
-          <w:noProof/>
-        </w:rPr>
+      <w:r>
+        <w:t xml:space="preserve">Take random value of variable x and </w:t>
+      </w:r>
+      <w:proofErr w:type="gramStart"/>
+      <w:r>
+        <w:t>Evaluate</w:t>
+      </w:r>
+      <w:proofErr w:type="gramEnd"/>
+      <w:r>
+        <w:t xml:space="preserve"> and print: </w:t>
+      </w:r>
+    </w:p>
+    <w:p>
+      <w:pPr>
+        <w:pStyle w:val="ListParagraph"/>
+        <w:numPr>
+          <w:ilvl w:val="0"/>
+          <w:numId w:val="6"/>
+        </w:numPr>
+        <w:spacing w:after="0"/>
+      </w:pPr>
+      <w:r>
         <w:drawing>
-          <wp:anchor distT="0" distB="0" distL="114300" distR="114300" simplePos="0" relativeHeight="251660288" behindDoc="0" locked="0" layoutInCell="1" allowOverlap="1" wp14:anchorId="5B55D0E5" wp14:editId="3E02D4EA">
+          <wp:anchor distT="0" distB="0" distL="114300" distR="114300" simplePos="0" relativeHeight="251662336" behindDoc="0" locked="0" layoutInCell="1" allowOverlap="1" wp14:anchorId="0449A450" wp14:editId="55491EE5">
             <wp:simplePos x="0" y="0"/>
             <wp:positionH relativeFrom="margin">
-              <wp:posOffset>531495</wp:posOffset>
+              <wp:posOffset>1294113</wp:posOffset>
             </wp:positionH>
             <wp:positionV relativeFrom="margin">
-              <wp:posOffset>541655</wp:posOffset>
+              <wp:posOffset>415290</wp:posOffset>
             </wp:positionV>
-            <wp:extent cx="4241800" cy="3915410"/>
-            <wp:effectExtent l="0" t="0" r="6350" b="8890"/>
+            <wp:extent cx="4081780" cy="3491230"/>
+            <wp:effectExtent l="0" t="0" r="0" b="0"/>
             <wp:wrapSquare wrapText="bothSides"/>
-            <wp:docPr id="710249206" name="Picture 1"/>
+            <wp:docPr id="1419461656" name="Picture 1"/>
             <wp:cNvGraphicFramePr>
               <a:graphicFrameLocks xmlns:a="http://schemas.openxmlformats.org/drawingml/2006/main" noChangeAspect="1"/>
             </wp:cNvGraphicFramePr>
@@ -293,11 +487,11 @@
               <a:graphicData uri="http://schemas.openxmlformats.org/drawingml/2006/picture">
                 <pic:pic xmlns:pic="http://schemas.openxmlformats.org/drawingml/2006/picture">
                   <pic:nvPicPr>
-                    <pic:cNvPr id="710249206" name=""/>
+                    <pic:cNvPr id="1419461656" name=""/>
                     <pic:cNvPicPr/>
                   </pic:nvPicPr>
                   <pic:blipFill>
-                    <a:blip r:embed="rId7">
+                    <a:blip r:embed="rId9">
                       <a:extLst>
                         <a:ext uri="{28A0092B-C50C-407E-A947-70E740481C1C}">
                           <a14:useLocalDpi xmlns:a14="http://schemas.microsoft.com/office/drawing/2010/main" val="0"/>
@@ -311,7 +505,7 @@
                   <pic:spPr>
                     <a:xfrm>
                       <a:off x="0" y="0"/>
-                      <a:ext cx="4241800" cy="3915410"/>
+                      <a:ext cx="4081780" cy="3491230"/>
                     </a:xfrm>
                     <a:prstGeom prst="rect">
                       <a:avLst/>
@@ -330,224 +524,158 @@
         </w:drawing>
       </w:r>
       <w:r>
-        <w:t xml:space="preserve">Ans:  </w:t>
+        <w:t xml:space="preserve">a &amp; b </w:t>
+      </w:r>
+    </w:p>
+    <w:p>
+      <w:pPr>
+        <w:spacing w:after="0"/>
+        <w:ind w:firstLine="720"/>
+      </w:pPr>
+      <w:r>
+        <w:t xml:space="preserve">b. a | b </w:t>
+      </w:r>
+    </w:p>
+    <w:p>
+      <w:pPr>
+        <w:spacing w:after="0"/>
+        <w:ind w:firstLine="720"/>
+      </w:pPr>
+      <w:r>
+        <w:t xml:space="preserve">c. a ^ b </w:t>
+      </w:r>
+    </w:p>
+    <w:p>
+      <w:pPr>
+        <w:spacing w:after="0"/>
+        <w:ind w:firstLine="720"/>
+      </w:pPr>
+      <w:r>
+        <w:t>d. ~a</w:t>
+      </w:r>
+    </w:p>
+    <w:p>
+      <w:pPr>
+        <w:spacing w:after="0"/>
+      </w:pPr>
+    </w:p>
+    <w:p>
+      <w:pPr>
+        <w:spacing w:after="0"/>
+      </w:pPr>
+    </w:p>
+    <w:p>
+      <w:pPr>
+        <w:spacing w:after="0"/>
+      </w:pPr>
+    </w:p>
+    <w:p>
+      <w:pPr>
+        <w:spacing w:after="0"/>
+      </w:pPr>
+    </w:p>
+    <w:p>
+      <w:pPr>
+        <w:spacing w:after="0"/>
+      </w:pPr>
+    </w:p>
+    <w:p>
+      <w:pPr>
+        <w:spacing w:after="0"/>
+      </w:pPr>
+    </w:p>
+    <w:p>
+      <w:pPr>
+        <w:spacing w:after="0"/>
+      </w:pPr>
+    </w:p>
+    <w:p>
+      <w:pPr>
+        <w:spacing w:after="0"/>
+      </w:pPr>
+    </w:p>
+    <w:p>
+      <w:pPr>
+        <w:spacing w:after="0"/>
+      </w:pPr>
+    </w:p>
+    <w:p>
+      <w:pPr>
+        <w:spacing w:after="0"/>
+      </w:pPr>
+    </w:p>
+    <w:p>
+      <w:pPr>
+        <w:spacing w:after="0"/>
+      </w:pPr>
+    </w:p>
+    <w:p>
+      <w:pPr>
+        <w:spacing w:after="0"/>
+      </w:pPr>
+    </w:p>
+    <w:p>
+      <w:pPr>
+        <w:spacing w:after="0"/>
+      </w:pPr>
+    </w:p>
+    <w:p>
+      <w:pPr>
+        <w:spacing w:after="0"/>
+      </w:pPr>
+    </w:p>
+    <w:p>
+      <w:pPr>
+        <w:spacing w:after="0"/>
+      </w:pPr>
+    </w:p>
+    <w:p>
+      <w:pPr>
+        <w:spacing w:after="0"/>
+      </w:pPr>
+    </w:p>
+    <w:p>
+      <w:pPr>
+        <w:spacing w:after="0"/>
+      </w:pPr>
+      <w:r>
+        <w:t>Q4.</w:t>
       </w:r>
       <w:r>
         <w:tab/>
       </w:r>
-    </w:p>
-    <w:p>
-      <w:pPr>
-        <w:spacing w:after="0"/>
-        <w:ind w:left="720" w:hanging="720"/>
-      </w:pPr>
-    </w:p>
-    <w:p>
-      <w:pPr>
-        <w:spacing w:after="0"/>
-        <w:ind w:left="720" w:hanging="720"/>
-      </w:pPr>
-    </w:p>
-    <w:p>
-      <w:pPr>
-        <w:spacing w:after="0"/>
-        <w:ind w:left="720" w:hanging="720"/>
-      </w:pPr>
-    </w:p>
-    <w:p>
-      <w:pPr>
-        <w:spacing w:after="0"/>
-        <w:ind w:left="720" w:hanging="720"/>
-      </w:pPr>
-    </w:p>
-    <w:p>
-      <w:pPr>
-        <w:spacing w:after="0"/>
-        <w:ind w:left="720" w:hanging="720"/>
-      </w:pPr>
-    </w:p>
-    <w:p>
-      <w:pPr>
-        <w:spacing w:after="0"/>
-        <w:ind w:left="720" w:hanging="720"/>
-      </w:pPr>
-    </w:p>
-    <w:p>
-      <w:pPr>
-        <w:spacing w:after="0"/>
-        <w:ind w:left="720" w:hanging="720"/>
-      </w:pPr>
-    </w:p>
-    <w:p>
-      <w:pPr>
-        <w:spacing w:after="0"/>
-        <w:ind w:left="720" w:hanging="720"/>
-      </w:pPr>
-    </w:p>
-    <w:p>
-      <w:pPr>
-        <w:spacing w:after="0"/>
-        <w:ind w:left="720" w:hanging="720"/>
-      </w:pPr>
-    </w:p>
-    <w:p>
-      <w:pPr>
-        <w:spacing w:after="0"/>
-        <w:ind w:left="720" w:hanging="720"/>
-      </w:pPr>
-    </w:p>
-    <w:p>
-      <w:pPr>
-        <w:spacing w:after="0"/>
-        <w:ind w:left="720" w:hanging="720"/>
-      </w:pPr>
-    </w:p>
-    <w:p>
-      <w:pPr>
-        <w:spacing w:after="0"/>
-        <w:ind w:left="720" w:hanging="720"/>
-      </w:pPr>
-    </w:p>
-    <w:p>
-      <w:pPr>
-        <w:spacing w:after="0"/>
-        <w:ind w:left="720" w:hanging="720"/>
-      </w:pPr>
-    </w:p>
-    <w:p>
-      <w:pPr>
-        <w:spacing w:after="0"/>
-        <w:ind w:left="720" w:hanging="720"/>
-      </w:pPr>
-    </w:p>
-    <w:p>
-      <w:pPr>
-        <w:spacing w:after="0"/>
-        <w:ind w:left="720" w:hanging="720"/>
-      </w:pPr>
-    </w:p>
-    <w:p>
-      <w:pPr>
-        <w:spacing w:after="0"/>
-        <w:ind w:left="720" w:hanging="720"/>
-      </w:pPr>
-    </w:p>
-    <w:p>
-      <w:pPr>
-        <w:spacing w:after="0"/>
-        <w:ind w:left="720" w:hanging="720"/>
-      </w:pPr>
-    </w:p>
-    <w:p>
-      <w:pPr>
-        <w:spacing w:after="0"/>
-      </w:pPr>
-    </w:p>
-    <w:p>
-      <w:pPr>
-        <w:spacing w:after="0"/>
-        <w:ind w:left="720" w:hanging="720"/>
-      </w:pPr>
-    </w:p>
-    <w:p>
-      <w:pPr>
-        <w:spacing w:after="0"/>
-        <w:ind w:left="720" w:hanging="720"/>
-      </w:pPr>
-      <w:r>
-        <w:t>Q4.</w:t>
-      </w:r>
-      <w:r>
-        <w:tab/>
-      </w:r>
-      <w:r>
-        <w:t xml:space="preserve">Write a Java program to demonstrate implicit type conversion (widening) in the following two cases: </w:t>
-      </w:r>
-    </w:p>
-    <w:p>
-      <w:pPr>
-        <w:pStyle w:val="ListParagraph"/>
-        <w:numPr>
-          <w:ilvl w:val="0"/>
-          <w:numId w:val="1"/>
-        </w:numPr>
-        <w:spacing w:after="0"/>
-      </w:pPr>
-      <w:r>
-        <w:t xml:space="preserve">From int to double </w:t>
-      </w:r>
-    </w:p>
-    <w:p>
-      <w:pPr>
-        <w:pStyle w:val="ListParagraph"/>
-        <w:numPr>
-          <w:ilvl w:val="0"/>
-          <w:numId w:val="1"/>
-        </w:numPr>
-        <w:spacing w:after="0"/>
-      </w:pPr>
-      <w:r>
-        <w:t>From long to float</w:t>
-      </w:r>
-      <w:r>
-        <w:t>.</w:t>
-      </w:r>
-    </w:p>
-    <w:p>
-      <w:pPr>
-        <w:pStyle w:val="ListParagraph"/>
-        <w:numPr>
-          <w:ilvl w:val="0"/>
-          <w:numId w:val="1"/>
-        </w:numPr>
-        <w:spacing w:after="0"/>
-      </w:pPr>
-      <w:r>
-        <w:t>Declare and initialize an int and a float variable</w:t>
-      </w:r>
-      <w:r>
-        <w:t>.</w:t>
-      </w:r>
-    </w:p>
-    <w:p>
-      <w:pPr>
-        <w:pStyle w:val="ListParagraph"/>
-        <w:numPr>
-          <w:ilvl w:val="0"/>
-          <w:numId w:val="1"/>
-        </w:numPr>
-        <w:spacing w:after="0"/>
-      </w:pPr>
-      <w:r>
-        <w:t xml:space="preserve">Assign them to double variables without casting. </w:t>
-      </w:r>
-    </w:p>
-    <w:p>
-      <w:pPr>
-        <w:pStyle w:val="ListParagraph"/>
-        <w:numPr>
-          <w:ilvl w:val="0"/>
-          <w:numId w:val="1"/>
-        </w:numPr>
-        <w:spacing w:after="0"/>
-      </w:pPr>
-      <w:r>
-        <w:rPr>
-          <w:noProof/>
-        </w:rPr>
+      <w:r>
+        <w:t xml:space="preserve">Take random value of variable x and evaluate and print: </w:t>
+      </w:r>
+    </w:p>
+    <w:p>
+      <w:pPr>
+        <w:spacing w:after="0"/>
+        <w:ind w:firstLine="720"/>
+      </w:pPr>
+      <w:r>
+        <w:t xml:space="preserve">a. a &lt;&lt; 1 (left shift) </w:t>
+      </w:r>
+    </w:p>
+    <w:p>
+      <w:pPr>
+        <w:spacing w:after="0"/>
+        <w:ind w:firstLine="720"/>
+      </w:pPr>
+      <w:r>
         <w:drawing>
-          <wp:anchor distT="0" distB="0" distL="114300" distR="114300" simplePos="0" relativeHeight="251661312" behindDoc="0" locked="0" layoutInCell="1" allowOverlap="1" wp14:anchorId="2295FE0E" wp14:editId="78812FC3">
+          <wp:anchor distT="0" distB="0" distL="114300" distR="114300" simplePos="0" relativeHeight="251661312" behindDoc="0" locked="0" layoutInCell="1" allowOverlap="1" wp14:anchorId="6DA7B3AA" wp14:editId="2F44DD5E">
             <wp:simplePos x="0" y="0"/>
             <wp:positionH relativeFrom="margin">
-              <wp:posOffset>53000</wp:posOffset>
+              <wp:posOffset>242570</wp:posOffset>
             </wp:positionH>
             <wp:positionV relativeFrom="margin">
-              <wp:posOffset>6421755</wp:posOffset>
+              <wp:posOffset>5335905</wp:posOffset>
             </wp:positionV>
-            <wp:extent cx="5949950" cy="2966085"/>
-            <wp:effectExtent l="0" t="0" r="0" b="5715"/>
+            <wp:extent cx="5273675" cy="3235960"/>
+            <wp:effectExtent l="0" t="0" r="3175" b="2540"/>
             <wp:wrapSquare wrapText="bothSides"/>
-            <wp:docPr id="1955916289" name="Picture 1"/>
+            <wp:docPr id="1354124424" name="Picture 1"/>
             <wp:cNvGraphicFramePr>
               <a:graphicFrameLocks xmlns:a="http://schemas.openxmlformats.org/drawingml/2006/main" noChangeAspect="1"/>
             </wp:cNvGraphicFramePr>
@@ -555,264 +683,7 @@
               <a:graphicData uri="http://schemas.openxmlformats.org/drawingml/2006/picture">
                 <pic:pic xmlns:pic="http://schemas.openxmlformats.org/drawingml/2006/picture">
                   <pic:nvPicPr>
-                    <pic:cNvPr id="1955916289" name=""/>
-                    <pic:cNvPicPr/>
-                  </pic:nvPicPr>
-                  <pic:blipFill>
-                    <a:blip r:embed="rId8" cstate="print">
-                      <a:extLst>
-                        <a:ext uri="{28A0092B-C50C-407E-A947-70E740481C1C}">
-                          <a14:useLocalDpi xmlns:a14="http://schemas.microsoft.com/office/drawing/2010/main" val="0"/>
-                        </a:ext>
-                      </a:extLst>
-                    </a:blip>
-                    <a:stretch>
-                      <a:fillRect/>
-                    </a:stretch>
-                  </pic:blipFill>
-                  <pic:spPr>
-                    <a:xfrm>
-                      <a:off x="0" y="0"/>
-                      <a:ext cx="5949950" cy="2966085"/>
-                    </a:xfrm>
-                    <a:prstGeom prst="rect">
-                      <a:avLst/>
-                    </a:prstGeom>
-                  </pic:spPr>
-                </pic:pic>
-              </a:graphicData>
-            </a:graphic>
-            <wp14:sizeRelH relativeFrom="margin">
-              <wp14:pctWidth>0</wp14:pctWidth>
-            </wp14:sizeRelH>
-            <wp14:sizeRelV relativeFrom="margin">
-              <wp14:pctHeight>0</wp14:pctHeight>
-            </wp14:sizeRelV>
-          </wp:anchor>
-        </w:drawing>
-      </w:r>
-      <w:r>
-        <w:t>Print both original and converted values</w:t>
-      </w:r>
-      <w:r>
-        <w:t>.</w:t>
-      </w:r>
-    </w:p>
-    <w:p>
-      <w:pPr>
-        <w:spacing w:after="0"/>
-        <w:jc w:val="center"/>
-      </w:pPr>
-      <w:r>
-        <w:rPr>
-          <w:b/>
-          <w:bCs/>
-          <w:sz w:val="26"/>
-          <w:szCs w:val="26"/>
-        </w:rPr>
-        <w:lastRenderedPageBreak/>
-        <w:t>Day 1: Assignment</w:t>
-      </w:r>
-      <w:r>
-        <w:rPr>
-          <w:b/>
-          <w:bCs/>
-          <w:sz w:val="26"/>
-          <w:szCs w:val="26"/>
-        </w:rPr>
-        <w:t xml:space="preserve">-2 (Optional) </w:t>
-      </w:r>
-      <w:r>
-        <w:rPr>
-          <w:b/>
-          <w:bCs/>
-        </w:rPr>
-        <w:t>-</w:t>
-      </w:r>
-      <w:r>
-        <w:rPr>
-          <w:b/>
-          <w:bCs/>
-        </w:rPr>
-        <w:t>Java Programming Fundamentals</w:t>
-      </w:r>
-    </w:p>
-    <w:p>
-      <w:pPr>
-        <w:pBdr>
-          <w:bottom w:val="single" w:sz="6" w:space="1" w:color="auto"/>
-        </w:pBdr>
-        <w:ind w:left="720"/>
-        <w:jc w:val="center"/>
-        <w:rPr>
-          <w:b/>
-          <w:bCs/>
-        </w:rPr>
-      </w:pPr>
-      <w:r>
-        <w:rPr>
-          <w:b/>
-          <w:bCs/>
-        </w:rPr>
-        <w:t>Name: Suraj Arya | PRN No.: STT-25128071920</w:t>
-      </w:r>
-    </w:p>
-    <w:p>
-      <w:pPr>
-        <w:ind w:left="720" w:hanging="720"/>
-      </w:pPr>
-      <w:r>
-        <w:t>Q5</w:t>
-      </w:r>
-      <w:r>
-        <w:t xml:space="preserve">. </w:t>
-      </w:r>
-      <w:r>
-        <w:tab/>
-      </w:r>
-      <w:r>
-        <w:t xml:space="preserve">Add comments to the Q5 code using all two types of Java comments: </w:t>
-      </w:r>
-    </w:p>
-    <w:p>
-      <w:pPr>
-        <w:ind w:left="720"/>
-      </w:pPr>
-      <w:r>
-        <w:t xml:space="preserve">a. Single-line comments to explain each line of code. </w:t>
-      </w:r>
-    </w:p>
-    <w:p>
-      <w:pPr>
-        <w:ind w:left="720"/>
-      </w:pPr>
-      <w:r>
-        <w:t>b. A multi-line comment at the top to describe the overall purpose of the program.</w:t>
-      </w:r>
-    </w:p>
-    <w:p>
-      <w:pPr>
-        <w:rPr>
-          <w:sz w:val="14"/>
-          <w:szCs w:val="14"/>
-        </w:rPr>
-      </w:pPr>
-      <w:r>
-        <w:rPr>
-          <w:noProof/>
-        </w:rPr>
-        <w:drawing>
-          <wp:anchor distT="0" distB="0" distL="114300" distR="114300" simplePos="0" relativeHeight="251663360" behindDoc="0" locked="0" layoutInCell="1" allowOverlap="1" wp14:anchorId="57B489B6" wp14:editId="44140074">
-            <wp:simplePos x="0" y="0"/>
-            <wp:positionH relativeFrom="margin">
-              <wp:posOffset>476885</wp:posOffset>
-            </wp:positionH>
-            <wp:positionV relativeFrom="margin">
-              <wp:posOffset>1669194</wp:posOffset>
-            </wp:positionV>
-            <wp:extent cx="4947920" cy="2926080"/>
-            <wp:effectExtent l="0" t="0" r="5080" b="7620"/>
-            <wp:wrapSquare wrapText="bothSides"/>
-            <wp:docPr id="918206881" name="Picture 1"/>
-            <wp:cNvGraphicFramePr>
-              <a:graphicFrameLocks xmlns:a="http://schemas.openxmlformats.org/drawingml/2006/main" noChangeAspect="1"/>
-            </wp:cNvGraphicFramePr>
-            <a:graphic xmlns:a="http://schemas.openxmlformats.org/drawingml/2006/main">
-              <a:graphicData uri="http://schemas.openxmlformats.org/drawingml/2006/picture">
-                <pic:pic xmlns:pic="http://schemas.openxmlformats.org/drawingml/2006/picture">
-                  <pic:nvPicPr>
-                    <pic:cNvPr id="918206881" name=""/>
-                    <pic:cNvPicPr/>
-                  </pic:nvPicPr>
-                  <pic:blipFill rotWithShape="1">
-                    <a:blip r:embed="rId9">
-                      <a:extLst>
-                        <a:ext uri="{28A0092B-C50C-407E-A947-70E740481C1C}">
-                          <a14:useLocalDpi xmlns:a14="http://schemas.microsoft.com/office/drawing/2010/main" val="0"/>
-                        </a:ext>
-                      </a:extLst>
-                    </a:blip>
-                    <a:srcRect b="6112"/>
-                    <a:stretch>
-                      <a:fillRect/>
-                    </a:stretch>
-                  </pic:blipFill>
-                  <pic:spPr bwMode="auto">
-                    <a:xfrm>
-                      <a:off x="0" y="0"/>
-                      <a:ext cx="4947920" cy="2926080"/>
-                    </a:xfrm>
-                    <a:prstGeom prst="rect">
-                      <a:avLst/>
-                    </a:prstGeom>
-                    <a:ln>
-                      <a:noFill/>
-                    </a:ln>
-                    <a:extLst>
-                      <a:ext uri="{53640926-AAD7-44D8-BBD7-CCE9431645EC}">
-                        <a14:shadowObscured xmlns:a14="http://schemas.microsoft.com/office/drawing/2010/main"/>
-                      </a:ext>
-                    </a:extLst>
-                  </pic:spPr>
-                </pic:pic>
-              </a:graphicData>
-            </a:graphic>
-            <wp14:sizeRelH relativeFrom="margin">
-              <wp14:pctWidth>0</wp14:pctWidth>
-            </wp14:sizeRelH>
-            <wp14:sizeRelV relativeFrom="margin">
-              <wp14:pctHeight>0</wp14:pctHeight>
-            </wp14:sizeRelV>
-          </wp:anchor>
-        </w:drawing>
-      </w:r>
-      <w:r>
-        <w:t>Ans:</w:t>
-      </w:r>
-      <w:r>
-        <w:tab/>
-      </w:r>
-    </w:p>
-    <w:p>
-      <w:pPr>
-        <w:ind w:left="720" w:hanging="720"/>
-      </w:pPr>
-      <w:r>
-        <w:t>Q6.</w:t>
-      </w:r>
-      <w:r>
-        <w:tab/>
-      </w:r>
-      <w:r>
-        <w:t>Write a program that declare char variable, Type cast it to int, and prints that int variable.</w:t>
-      </w:r>
-    </w:p>
-    <w:p>
-      <w:r>
-        <w:rPr>
-          <w:noProof/>
-        </w:rPr>
-        <w:drawing>
-          <wp:anchor distT="0" distB="0" distL="114300" distR="114300" simplePos="0" relativeHeight="251664384" behindDoc="0" locked="0" layoutInCell="1" allowOverlap="1" wp14:anchorId="4E624D36" wp14:editId="2C39001D">
-            <wp:simplePos x="0" y="0"/>
-            <wp:positionH relativeFrom="margin">
-              <wp:posOffset>477106</wp:posOffset>
-            </wp:positionH>
-            <wp:positionV relativeFrom="margin">
-              <wp:posOffset>5459233</wp:posOffset>
-            </wp:positionV>
-            <wp:extent cx="4696460" cy="3267710"/>
-            <wp:effectExtent l="0" t="0" r="8890" b="8890"/>
-            <wp:wrapSquare wrapText="bothSides"/>
-            <wp:docPr id="236417783" name="Picture 1"/>
-            <wp:cNvGraphicFramePr>
-              <a:graphicFrameLocks xmlns:a="http://schemas.openxmlformats.org/drawingml/2006/main" noChangeAspect="1"/>
-            </wp:cNvGraphicFramePr>
-            <a:graphic xmlns:a="http://schemas.openxmlformats.org/drawingml/2006/main">
-              <a:graphicData uri="http://schemas.openxmlformats.org/drawingml/2006/picture">
-                <pic:pic xmlns:pic="http://schemas.openxmlformats.org/drawingml/2006/picture">
-                  <pic:nvPicPr>
-                    <pic:cNvPr id="236417783" name=""/>
+                    <pic:cNvPr id="1354124424" name=""/>
                     <pic:cNvPicPr/>
                   </pic:nvPicPr>
                   <pic:blipFill>
@@ -830,7 +701,7 @@
                   <pic:spPr>
                     <a:xfrm>
                       <a:off x="0" y="0"/>
-                      <a:ext cx="4696460" cy="3267710"/>
+                      <a:ext cx="5273675" cy="3235960"/>
                     </a:xfrm>
                     <a:prstGeom prst="rect">
                       <a:avLst/>
@@ -839,105 +710,112 @@
                 </pic:pic>
               </a:graphicData>
             </a:graphic>
+            <wp14:sizeRelH relativeFrom="margin">
+              <wp14:pctWidth>0</wp14:pctWidth>
+            </wp14:sizeRelH>
+            <wp14:sizeRelV relativeFrom="margin">
+              <wp14:pctHeight>0</wp14:pctHeight>
+            </wp14:sizeRelV>
           </wp:anchor>
         </w:drawing>
       </w:r>
       <w:r>
-        <w:t xml:space="preserve">Ans: </w:t>
+        <w:t>b. a &gt;&gt; 1 (right shift)</w:t>
+      </w:r>
+    </w:p>
+    <w:p>
+      <w:pPr>
+        <w:spacing w:after="0"/>
+        <w:ind w:firstLine="720"/>
+      </w:pPr>
+    </w:p>
+    <w:p>
+      <w:pPr>
+        <w:spacing w:after="0"/>
+      </w:pPr>
+      <w:r>
+        <w:lastRenderedPageBreak/>
+        <w:t>Q5.</w:t>
       </w:r>
       <w:r>
         <w:tab/>
       </w:r>
       <w:r>
-        <w:tab/>
-      </w:r>
-    </w:p>
-    <w:p/>
-    <w:p/>
-    <w:p/>
-    <w:p/>
-    <w:p/>
-    <w:p/>
-    <w:p/>
-    <w:p/>
-    <w:p/>
-    <w:p>
-      <w:pPr>
-        <w:spacing w:after="0"/>
-        <w:ind w:left="720" w:hanging="720"/>
-      </w:pPr>
-      <w:r>
-        <w:lastRenderedPageBreak/>
-        <w:t>Q</w:t>
-      </w:r>
-      <w:r>
-        <w:t xml:space="preserve">7. </w:t>
-      </w:r>
-      <w:r>
-        <w:tab/>
-      </w:r>
-      <w:r>
-        <w:t xml:space="preserve">Write a Java program that: </w:t>
-      </w:r>
-    </w:p>
-    <w:p>
-      <w:pPr>
-        <w:spacing w:after="0"/>
-        <w:ind w:left="720"/>
-      </w:pPr>
-      <w:r>
-        <w:t xml:space="preserve">a. Declares a float variable with a decimal value. </w:t>
-      </w:r>
-    </w:p>
-    <w:p>
-      <w:pPr>
-        <w:spacing w:after="0"/>
-        <w:ind w:left="720"/>
-      </w:pPr>
-      <w:r>
-        <w:t xml:space="preserve">b. Type casts it to an int. </w:t>
-      </w:r>
-    </w:p>
-    <w:p>
-      <w:pPr>
-        <w:spacing w:after="0"/>
-        <w:ind w:left="720"/>
-      </w:pPr>
-      <w:r>
-        <w:t xml:space="preserve">c. Prints both the original float value and the converted int value. </w:t>
-      </w:r>
-    </w:p>
-    <w:p>
-      <w:pPr>
-        <w:spacing w:after="0"/>
-        <w:ind w:left="720"/>
-      </w:pPr>
-      <w:r>
-        <w:t>d. Shows the data loss (the decimal part is lost) using print statements.</w:t>
-      </w:r>
-    </w:p>
-    <w:p>
-      <w:pPr>
-        <w:spacing w:after="0"/>
-        <w:ind w:left="720" w:hanging="720"/>
-      </w:pPr>
-      <w:r>
-        <w:rPr>
-          <w:noProof/>
-        </w:rPr>
+        <w:t xml:space="preserve">Try to evaluate output of below code and why: </w:t>
+      </w:r>
+    </w:p>
+    <w:p>
+      <w:pPr>
+        <w:spacing w:after="0"/>
+        <w:ind w:firstLine="720"/>
+      </w:pPr>
+      <w:r>
+        <w:t xml:space="preserve">c. If a = 10, b=20, c=30 then </w:t>
+      </w:r>
+    </w:p>
+    <w:p>
+      <w:pPr>
+        <w:pStyle w:val="ListParagraph"/>
+        <w:numPr>
+          <w:ilvl w:val="1"/>
+          <w:numId w:val="6"/>
+        </w:numPr>
+        <w:spacing w:after="0"/>
+      </w:pPr>
+      <w:r>
+        <w:t xml:space="preserve">a=b+++++c; </w:t>
+      </w:r>
+    </w:p>
+    <w:p>
+      <w:pPr>
+        <w:pStyle w:val="ListParagraph"/>
+        <w:numPr>
+          <w:ilvl w:val="1"/>
+          <w:numId w:val="6"/>
+        </w:numPr>
+        <w:spacing w:after="0"/>
+      </w:pPr>
+      <w:r>
+        <w:t>result = a + (b * (c - b)) / b;</w:t>
+      </w:r>
+    </w:p>
+    <w:p>
+      <w:pPr>
+        <w:pStyle w:val="ListParagraph"/>
+        <w:numPr>
+          <w:ilvl w:val="1"/>
+          <w:numId w:val="6"/>
+        </w:numPr>
+        <w:spacing w:after="0"/>
+      </w:pPr>
+      <w:r>
+        <w:t>result = a + b * c - ++a / b % c + (b - c) * a;</w:t>
+      </w:r>
+    </w:p>
+    <w:p>
+      <w:pPr>
+        <w:spacing w:after="0"/>
+        <w:ind w:firstLine="720"/>
+      </w:pPr>
+    </w:p>
+    <w:p>
+      <w:pPr>
+        <w:spacing w:after="0"/>
+      </w:pPr>
+      <w:r>
         <w:drawing>
-          <wp:anchor distT="0" distB="0" distL="114300" distR="114300" simplePos="0" relativeHeight="251665408" behindDoc="0" locked="0" layoutInCell="1" allowOverlap="1" wp14:anchorId="21C616CE" wp14:editId="47658E23">
+          <wp:anchor distT="0" distB="0" distL="114300" distR="114300" simplePos="0" relativeHeight="251660288" behindDoc="0" locked="0" layoutInCell="1" allowOverlap="1" wp14:anchorId="10805A71" wp14:editId="1D658A4A">
             <wp:simplePos x="0" y="0"/>
             <wp:positionH relativeFrom="margin">
-              <wp:posOffset>402700</wp:posOffset>
+              <wp:posOffset>1068705</wp:posOffset>
             </wp:positionH>
             <wp:positionV relativeFrom="margin">
-              <wp:posOffset>1274611</wp:posOffset>
+              <wp:posOffset>1353185</wp:posOffset>
             </wp:positionV>
-            <wp:extent cx="5731510" cy="3670935"/>
-            <wp:effectExtent l="0" t="0" r="2540" b="5715"/>
+            <wp:extent cx="3531235" cy="3526790"/>
+            <wp:effectExtent l="0" t="0" r="0" b="0"/>
             <wp:wrapSquare wrapText="bothSides"/>
-            <wp:docPr id="206561238" name="Picture 1"/>
+            <wp:docPr id="110348804" name="Picture 1"/>
             <wp:cNvGraphicFramePr>
               <a:graphicFrameLocks xmlns:a="http://schemas.openxmlformats.org/drawingml/2006/main" noChangeAspect="1"/>
             </wp:cNvGraphicFramePr>
@@ -945,7 +823,7 @@
               <a:graphicData uri="http://schemas.openxmlformats.org/drawingml/2006/picture">
                 <pic:pic xmlns:pic="http://schemas.openxmlformats.org/drawingml/2006/picture">
                   <pic:nvPicPr>
-                    <pic:cNvPr id="206561238" name=""/>
+                    <pic:cNvPr id="110348804" name=""/>
                     <pic:cNvPicPr/>
                   </pic:nvPicPr>
                   <pic:blipFill>
@@ -963,7 +841,181 @@
                   <pic:spPr>
                     <a:xfrm>
                       <a:off x="0" y="0"/>
-                      <a:ext cx="5731510" cy="3670935"/>
+                      <a:ext cx="3531235" cy="3526790"/>
+                    </a:xfrm>
+                    <a:prstGeom prst="rect">
+                      <a:avLst/>
+                    </a:prstGeom>
+                  </pic:spPr>
+                </pic:pic>
+              </a:graphicData>
+            </a:graphic>
+            <wp14:sizeRelH relativeFrom="margin">
+              <wp14:pctWidth>0</wp14:pctWidth>
+            </wp14:sizeRelH>
+            <wp14:sizeRelV relativeFrom="margin">
+              <wp14:pctHeight>0</wp14:pctHeight>
+            </wp14:sizeRelV>
+          </wp:anchor>
+        </w:drawing>
+      </w:r>
+    </w:p>
+    <w:p>
+      <w:pPr>
+        <w:spacing w:after="0"/>
+      </w:pPr>
+    </w:p>
+    <w:p>
+      <w:pPr>
+        <w:spacing w:after="0"/>
+      </w:pPr>
+    </w:p>
+    <w:p>
+      <w:pPr>
+        <w:spacing w:after="0"/>
+      </w:pPr>
+    </w:p>
+    <w:p>
+      <w:pPr>
+        <w:spacing w:after="0"/>
+      </w:pPr>
+    </w:p>
+    <w:p>
+      <w:pPr>
+        <w:spacing w:after="0"/>
+      </w:pPr>
+    </w:p>
+    <w:p>
+      <w:pPr>
+        <w:spacing w:after="0"/>
+      </w:pPr>
+    </w:p>
+    <w:p>
+      <w:pPr>
+        <w:spacing w:after="0"/>
+      </w:pPr>
+    </w:p>
+    <w:p>
+      <w:pPr>
+        <w:spacing w:after="0"/>
+      </w:pPr>
+    </w:p>
+    <w:p>
+      <w:pPr>
+        <w:spacing w:after="0"/>
+      </w:pPr>
+    </w:p>
+    <w:p>
+      <w:pPr>
+        <w:spacing w:after="0"/>
+      </w:pPr>
+    </w:p>
+    <w:p>
+      <w:pPr>
+        <w:spacing w:after="0"/>
+      </w:pPr>
+    </w:p>
+    <w:p>
+      <w:pPr>
+        <w:spacing w:after="0"/>
+      </w:pPr>
+    </w:p>
+    <w:p>
+      <w:pPr>
+        <w:spacing w:after="0"/>
+      </w:pPr>
+    </w:p>
+    <w:p>
+      <w:pPr>
+        <w:spacing w:after="0"/>
+      </w:pPr>
+    </w:p>
+    <w:p>
+      <w:pPr>
+        <w:spacing w:after="0"/>
+      </w:pPr>
+    </w:p>
+    <w:p>
+      <w:pPr>
+        <w:spacing w:after="0"/>
+      </w:pPr>
+    </w:p>
+    <w:p>
+      <w:pPr>
+        <w:spacing w:after="0"/>
+      </w:pPr>
+    </w:p>
+    <w:p>
+      <w:pPr>
+        <w:spacing w:after="0"/>
+      </w:pPr>
+      <w:r>
+        <w:t>Q6.</w:t>
+      </w:r>
+      <w:r>
+        <w:tab/>
+      </w:r>
+      <w:r>
+        <w:t>Write a Java program to swap the values of two integer variables and display the values before and after the swap. Using a Temporary (Third) Variable</w:t>
+      </w:r>
+      <w:r>
+        <w:t>.</w:t>
+      </w:r>
+    </w:p>
+    <w:p>
+      <w:pPr>
+        <w:spacing w:after="0"/>
+      </w:pPr>
+    </w:p>
+    <w:p>
+      <w:pPr>
+        <w:spacing w:after="0"/>
+      </w:pPr>
+    </w:p>
+    <w:p>
+      <w:pPr>
+        <w:spacing w:after="0"/>
+      </w:pPr>
+      <w:r>
+        <w:drawing>
+          <wp:anchor distT="0" distB="0" distL="114300" distR="114300" simplePos="0" relativeHeight="251663360" behindDoc="0" locked="0" layoutInCell="1" allowOverlap="1" wp14:anchorId="5370785A" wp14:editId="0226D584">
+            <wp:simplePos x="0" y="0"/>
+            <wp:positionH relativeFrom="margin">
+              <wp:posOffset>511802</wp:posOffset>
+            </wp:positionH>
+            <wp:positionV relativeFrom="margin">
+              <wp:posOffset>6106177</wp:posOffset>
+            </wp:positionV>
+            <wp:extent cx="4139362" cy="2588821"/>
+            <wp:effectExtent l="0" t="0" r="0" b="2540"/>
+            <wp:wrapSquare wrapText="bothSides"/>
+            <wp:docPr id="1822955509" name="Picture 1"/>
+            <wp:cNvGraphicFramePr>
+              <a:graphicFrameLocks xmlns:a="http://schemas.openxmlformats.org/drawingml/2006/main" noChangeAspect="1"/>
+            </wp:cNvGraphicFramePr>
+            <a:graphic xmlns:a="http://schemas.openxmlformats.org/drawingml/2006/main">
+              <a:graphicData uri="http://schemas.openxmlformats.org/drawingml/2006/picture">
+                <pic:pic xmlns:pic="http://schemas.openxmlformats.org/drawingml/2006/picture">
+                  <pic:nvPicPr>
+                    <pic:cNvPr id="1822955509" name=""/>
+                    <pic:cNvPicPr/>
+                  </pic:nvPicPr>
+                  <pic:blipFill>
+                    <a:blip r:embed="rId12">
+                      <a:extLst>
+                        <a:ext uri="{28A0092B-C50C-407E-A947-70E740481C1C}">
+                          <a14:useLocalDpi xmlns:a14="http://schemas.microsoft.com/office/drawing/2010/main" val="0"/>
+                        </a:ext>
+                      </a:extLst>
+                    </a:blip>
+                    <a:stretch>
+                      <a:fillRect/>
+                    </a:stretch>
+                  </pic:blipFill>
+                  <pic:spPr>
+                    <a:xfrm>
+                      <a:off x="0" y="0"/>
+                      <a:ext cx="4139362" cy="2588821"/>
                     </a:xfrm>
                     <a:prstGeom prst="rect">
                       <a:avLst/>
@@ -975,16 +1027,2005 @@
           </wp:anchor>
         </w:drawing>
       </w:r>
-      <w:r>
-        <w:t xml:space="preserve">Ans: </w:t>
+    </w:p>
+    <w:p>
+      <w:pPr>
+        <w:spacing w:after="0"/>
+      </w:pPr>
+    </w:p>
+    <w:p>
+      <w:pPr>
+        <w:spacing w:after="0"/>
+      </w:pPr>
+    </w:p>
+    <w:p>
+      <w:pPr>
+        <w:spacing w:after="0"/>
+      </w:pPr>
+    </w:p>
+    <w:p>
+      <w:pPr>
+        <w:spacing w:after="0"/>
+      </w:pPr>
+    </w:p>
+    <w:p>
+      <w:pPr>
+        <w:spacing w:after="0"/>
+      </w:pPr>
+    </w:p>
+    <w:p>
+      <w:pPr>
+        <w:spacing w:after="0"/>
+      </w:pPr>
+    </w:p>
+    <w:p>
+      <w:pPr>
+        <w:spacing w:after="0"/>
+      </w:pPr>
+    </w:p>
+    <w:p>
+      <w:pPr>
+        <w:spacing w:after="0"/>
+      </w:pPr>
+    </w:p>
+    <w:p>
+      <w:pPr>
+        <w:spacing w:after="0"/>
+      </w:pPr>
+    </w:p>
+    <w:p>
+      <w:pPr>
+        <w:spacing w:after="0"/>
+      </w:pPr>
+    </w:p>
+    <w:p>
+      <w:pPr>
+        <w:spacing w:after="0"/>
+      </w:pPr>
+    </w:p>
+    <w:p>
+      <w:pPr>
+        <w:spacing w:after="0"/>
+      </w:pPr>
+    </w:p>
+    <w:p>
+      <w:pPr>
+        <w:pBdr>
+          <w:bottom w:val="single" w:sz="6" w:space="1" w:color="auto"/>
+        </w:pBdr>
+        <w:ind w:left="720"/>
+        <w:jc w:val="center"/>
+        <w:rPr>
+          <w:b/>
+          <w:bCs/>
+        </w:rPr>
+      </w:pPr>
+      <w:r>
+        <w:rPr>
+          <w:b/>
+          <w:bCs/>
+          <w:sz w:val="26"/>
+          <w:szCs w:val="26"/>
+        </w:rPr>
+        <w:lastRenderedPageBreak/>
+        <w:t xml:space="preserve">Day </w:t>
+      </w:r>
+      <w:r>
+        <w:rPr>
+          <w:b/>
+          <w:bCs/>
+          <w:sz w:val="26"/>
+          <w:szCs w:val="26"/>
+        </w:rPr>
+        <w:t>2</w:t>
+      </w:r>
+      <w:r>
+        <w:rPr>
+          <w:b/>
+          <w:bCs/>
+          <w:sz w:val="26"/>
+          <w:szCs w:val="26"/>
+        </w:rPr>
+        <w:t>: Assignment</w:t>
+      </w:r>
+      <w:r>
+        <w:rPr>
+          <w:b/>
+          <w:bCs/>
+          <w:sz w:val="26"/>
+          <w:szCs w:val="26"/>
+        </w:rPr>
+        <w:t xml:space="preserve"> 2</w:t>
+      </w:r>
+    </w:p>
+    <w:p>
+      <w:pPr>
+        <w:pBdr>
+          <w:bottom w:val="single" w:sz="6" w:space="1" w:color="auto"/>
+        </w:pBdr>
+        <w:ind w:left="720"/>
+        <w:jc w:val="center"/>
+        <w:rPr>
+          <w:b/>
+          <w:bCs/>
+        </w:rPr>
+      </w:pPr>
+      <w:r>
+        <w:rPr>
+          <w:b/>
+          <w:bCs/>
+        </w:rPr>
+        <w:t>Name: Suraj Arya | PRN No.: STT-25128071920</w:t>
+      </w:r>
+    </w:p>
+    <w:p>
+      <w:pPr>
+        <w:spacing w:after="0"/>
+      </w:pPr>
+    </w:p>
+    <w:p>
+      <w:pPr>
+        <w:spacing w:after="0"/>
+      </w:pPr>
+    </w:p>
+    <w:p>
+      <w:pPr>
+        <w:spacing w:after="0"/>
+      </w:pPr>
+      <w:r>
+        <w:t xml:space="preserve">Q. </w:t>
+      </w:r>
+      <w:r>
+        <w:t xml:space="preserve">WAP program that: </w:t>
+      </w:r>
+    </w:p>
+    <w:p>
+      <w:pPr>
+        <w:spacing w:after="0"/>
+        <w:ind w:firstLine="720"/>
+      </w:pPr>
+      <w:r>
+        <w:t xml:space="preserve">• Takes a number from the user. </w:t>
+      </w:r>
+    </w:p>
+    <w:p>
+      <w:pPr>
+        <w:spacing w:after="0"/>
+        <w:ind w:firstLine="720"/>
+      </w:pPr>
+      <w:r>
+        <w:t xml:space="preserve">• If the number is greater than 10, print "Number greater than 10”. </w:t>
+      </w:r>
+    </w:p>
+    <w:p>
+      <w:pPr>
+        <w:spacing w:after="0"/>
+        <w:ind w:firstLine="720"/>
+      </w:pPr>
+      <w:r>
+        <w:t xml:space="preserve">• If the number is smaller, print "Number is less than 10”. C-DAC Patna </w:t>
+      </w:r>
+    </w:p>
+    <w:p>
+      <w:pPr>
+        <w:spacing w:after="0"/>
+        <w:ind w:firstLine="720"/>
+      </w:pPr>
+      <w:r>
+        <w:t>• If the number is equal to 10, print “Number is equal to 10”</w:t>
+      </w:r>
+    </w:p>
+    <w:p>
+      <w:pPr>
+        <w:spacing w:after="0"/>
+      </w:pPr>
+    </w:p>
+    <w:p>
+      <w:pPr>
+        <w:spacing w:after="0"/>
+      </w:pPr>
+      <w:r>
+        <w:drawing>
+          <wp:anchor distT="0" distB="0" distL="114300" distR="114300" simplePos="0" relativeHeight="251664384" behindDoc="0" locked="0" layoutInCell="1" allowOverlap="1" wp14:anchorId="0275DDB3" wp14:editId="29C912D7">
+            <wp:simplePos x="0" y="0"/>
+            <wp:positionH relativeFrom="margin">
+              <wp:posOffset>-16051</wp:posOffset>
+            </wp:positionH>
+            <wp:positionV relativeFrom="margin">
+              <wp:posOffset>2743156</wp:posOffset>
+            </wp:positionV>
+            <wp:extent cx="6226810" cy="4665980"/>
+            <wp:effectExtent l="0" t="0" r="2540" b="1270"/>
+            <wp:wrapSquare wrapText="bothSides"/>
+            <wp:docPr id="1358621259" name="Picture 1"/>
+            <wp:cNvGraphicFramePr>
+              <a:graphicFrameLocks xmlns:a="http://schemas.openxmlformats.org/drawingml/2006/main" noChangeAspect="1"/>
+            </wp:cNvGraphicFramePr>
+            <a:graphic xmlns:a="http://schemas.openxmlformats.org/drawingml/2006/main">
+              <a:graphicData uri="http://schemas.openxmlformats.org/drawingml/2006/picture">
+                <pic:pic xmlns:pic="http://schemas.openxmlformats.org/drawingml/2006/picture">
+                  <pic:nvPicPr>
+                    <pic:cNvPr id="1358621259" name=""/>
+                    <pic:cNvPicPr/>
+                  </pic:nvPicPr>
+                  <pic:blipFill>
+                    <a:blip r:embed="rId13">
+                      <a:extLst>
+                        <a:ext uri="{28A0092B-C50C-407E-A947-70E740481C1C}">
+                          <a14:useLocalDpi xmlns:a14="http://schemas.microsoft.com/office/drawing/2010/main" val="0"/>
+                        </a:ext>
+                      </a:extLst>
+                    </a:blip>
+                    <a:stretch>
+                      <a:fillRect/>
+                    </a:stretch>
+                  </pic:blipFill>
+                  <pic:spPr>
+                    <a:xfrm>
+                      <a:off x="0" y="0"/>
+                      <a:ext cx="6226810" cy="4665980"/>
+                    </a:xfrm>
+                    <a:prstGeom prst="rect">
+                      <a:avLst/>
+                    </a:prstGeom>
+                  </pic:spPr>
+                </pic:pic>
+              </a:graphicData>
+            </a:graphic>
+            <wp14:sizeRelH relativeFrom="margin">
+              <wp14:pctWidth>0</wp14:pctWidth>
+            </wp14:sizeRelH>
+            <wp14:sizeRelV relativeFrom="margin">
+              <wp14:pctHeight>0</wp14:pctHeight>
+            </wp14:sizeRelV>
+          </wp:anchor>
+        </w:drawing>
+      </w:r>
+    </w:p>
+    <w:p>
+      <w:pPr>
+        <w:spacing w:after="0"/>
+      </w:pPr>
+    </w:p>
+    <w:p>
+      <w:pPr>
+        <w:spacing w:after="0"/>
+      </w:pPr>
+    </w:p>
+    <w:p>
+      <w:pPr>
+        <w:spacing w:after="0"/>
+      </w:pPr>
+    </w:p>
+    <w:p>
+      <w:pPr>
+        <w:spacing w:after="0"/>
+      </w:pPr>
+    </w:p>
+    <w:p>
+      <w:pPr>
+        <w:spacing w:after="0"/>
+      </w:pPr>
+    </w:p>
+    <w:p>
+      <w:pPr>
+        <w:spacing w:after="0"/>
+      </w:pPr>
+    </w:p>
+    <w:p>
+      <w:pPr>
+        <w:spacing w:after="0"/>
+      </w:pPr>
+      <w:r>
+        <w:lastRenderedPageBreak/>
+        <w:t xml:space="preserve">Q2. WAP program that: </w:t>
+      </w:r>
+    </w:p>
+    <w:p>
+      <w:pPr>
+        <w:spacing w:after="0"/>
+        <w:ind w:firstLine="720"/>
+      </w:pPr>
+      <w:r>
+        <w:t xml:space="preserve">• Takes a number from the user. </w:t>
+      </w:r>
+    </w:p>
+    <w:p>
+      <w:pPr>
+        <w:spacing w:after="0"/>
+        <w:ind w:firstLine="720"/>
+      </w:pPr>
+      <w:r>
+        <w:t xml:space="preserve">• Check if the number is positive, negative, or zero. </w:t>
+      </w:r>
+    </w:p>
+    <w:p>
+      <w:pPr>
+        <w:spacing w:after="0"/>
+        <w:ind w:firstLine="720"/>
+      </w:pPr>
+      <w:r>
+        <w:t xml:space="preserve">• "Positive number" if it is greater than 0. </w:t>
+      </w:r>
+    </w:p>
+    <w:p>
+      <w:pPr>
+        <w:spacing w:after="0"/>
+        <w:ind w:firstLine="720"/>
+      </w:pPr>
+      <w:r>
+        <w:t xml:space="preserve">• "Negative number" if it is less than 0. </w:t>
+      </w:r>
+    </w:p>
+    <w:p>
+      <w:pPr>
+        <w:spacing w:after="0"/>
+        <w:ind w:firstLine="720"/>
+      </w:pPr>
+      <w:r>
+        <w:t>• "Zero" if it is exactly 0.</w:t>
+      </w:r>
+    </w:p>
+    <w:p>
+      <w:pPr>
+        <w:spacing w:after="0"/>
+        <w:ind w:firstLine="720"/>
+      </w:pPr>
+      <w:r>
+        <w:drawing>
+          <wp:anchor distT="0" distB="0" distL="114300" distR="114300" simplePos="0" relativeHeight="251665408" behindDoc="0" locked="0" layoutInCell="1" allowOverlap="1" wp14:anchorId="79178768" wp14:editId="4E045C38">
+            <wp:simplePos x="0" y="0"/>
+            <wp:positionH relativeFrom="margin">
+              <wp:posOffset>362520</wp:posOffset>
+            </wp:positionH>
+            <wp:positionV relativeFrom="margin">
+              <wp:posOffset>1591945</wp:posOffset>
+            </wp:positionV>
+            <wp:extent cx="5741035" cy="5233670"/>
+            <wp:effectExtent l="0" t="0" r="0" b="5080"/>
+            <wp:wrapSquare wrapText="bothSides"/>
+            <wp:docPr id="2000568484" name="Picture 1"/>
+            <wp:cNvGraphicFramePr>
+              <a:graphicFrameLocks xmlns:a="http://schemas.openxmlformats.org/drawingml/2006/main" noChangeAspect="1"/>
+            </wp:cNvGraphicFramePr>
+            <a:graphic xmlns:a="http://schemas.openxmlformats.org/drawingml/2006/main">
+              <a:graphicData uri="http://schemas.openxmlformats.org/drawingml/2006/picture">
+                <pic:pic xmlns:pic="http://schemas.openxmlformats.org/drawingml/2006/picture">
+                  <pic:nvPicPr>
+                    <pic:cNvPr id="2000568484" name=""/>
+                    <pic:cNvPicPr/>
+                  </pic:nvPicPr>
+                  <pic:blipFill>
+                    <a:blip r:embed="rId14">
+                      <a:extLst>
+                        <a:ext uri="{28A0092B-C50C-407E-A947-70E740481C1C}">
+                          <a14:useLocalDpi xmlns:a14="http://schemas.microsoft.com/office/drawing/2010/main" val="0"/>
+                        </a:ext>
+                      </a:extLst>
+                    </a:blip>
+                    <a:stretch>
+                      <a:fillRect/>
+                    </a:stretch>
+                  </pic:blipFill>
+                  <pic:spPr>
+                    <a:xfrm>
+                      <a:off x="0" y="0"/>
+                      <a:ext cx="5741035" cy="5233670"/>
+                    </a:xfrm>
+                    <a:prstGeom prst="rect">
+                      <a:avLst/>
+                    </a:prstGeom>
+                  </pic:spPr>
+                </pic:pic>
+              </a:graphicData>
+            </a:graphic>
+            <wp14:sizeRelH relativeFrom="margin">
+              <wp14:pctWidth>0</wp14:pctWidth>
+            </wp14:sizeRelH>
+            <wp14:sizeRelV relativeFrom="margin">
+              <wp14:pctHeight>0</wp14:pctHeight>
+            </wp14:sizeRelV>
+          </wp:anchor>
+        </w:drawing>
+      </w:r>
+    </w:p>
+    <w:p>
+      <w:pPr>
+        <w:spacing w:after="0"/>
+      </w:pPr>
+    </w:p>
+    <w:p>
+      <w:pPr>
+        <w:spacing w:after="0"/>
+      </w:pPr>
+    </w:p>
+    <w:p>
+      <w:pPr>
+        <w:spacing w:after="0"/>
+      </w:pPr>
+    </w:p>
+    <w:p>
+      <w:pPr>
+        <w:spacing w:after="0"/>
+      </w:pPr>
+    </w:p>
+    <w:p>
+      <w:pPr>
+        <w:spacing w:after="0"/>
+      </w:pPr>
+    </w:p>
+    <w:p>
+      <w:pPr>
+        <w:spacing w:after="0"/>
+      </w:pPr>
+    </w:p>
+    <w:p>
+      <w:pPr>
+        <w:spacing w:after="0"/>
+      </w:pPr>
+    </w:p>
+    <w:p>
+      <w:pPr>
+        <w:spacing w:after="0"/>
+      </w:pPr>
+    </w:p>
+    <w:p>
+      <w:pPr>
+        <w:spacing w:after="0"/>
+      </w:pPr>
+    </w:p>
+    <w:p>
+      <w:pPr>
+        <w:spacing w:after="0"/>
+      </w:pPr>
+    </w:p>
+    <w:p>
+      <w:pPr>
+        <w:spacing w:after="0"/>
+      </w:pPr>
+    </w:p>
+    <w:p>
+      <w:pPr>
+        <w:spacing w:after="0"/>
+      </w:pPr>
+    </w:p>
+    <w:p>
+      <w:pPr>
+        <w:spacing w:after="0"/>
+      </w:pPr>
+    </w:p>
+    <w:p>
+      <w:pPr>
+        <w:spacing w:after="0"/>
+      </w:pPr>
+    </w:p>
+    <w:p>
+      <w:pPr>
+        <w:spacing w:after="0"/>
+      </w:pPr>
+    </w:p>
+    <w:p>
+      <w:pPr>
+        <w:spacing w:after="0"/>
+      </w:pPr>
+    </w:p>
+    <w:p>
+      <w:pPr>
+        <w:spacing w:after="0"/>
+      </w:pPr>
+    </w:p>
+    <w:p>
+      <w:pPr>
+        <w:spacing w:after="0"/>
+      </w:pPr>
+    </w:p>
+    <w:p>
+      <w:pPr>
+        <w:spacing w:after="0"/>
+      </w:pPr>
+    </w:p>
+    <w:p>
+      <w:pPr>
+        <w:spacing w:after="0"/>
+      </w:pPr>
+    </w:p>
+    <w:p>
+      <w:pPr>
+        <w:spacing w:after="0"/>
+      </w:pPr>
+    </w:p>
+    <w:p>
+      <w:pPr>
+        <w:spacing w:after="0"/>
+      </w:pPr>
+    </w:p>
+    <w:p>
+      <w:pPr>
+        <w:spacing w:after="0"/>
+      </w:pPr>
+    </w:p>
+    <w:p>
+      <w:pPr>
+        <w:spacing w:after="0"/>
+      </w:pPr>
+    </w:p>
+    <w:p>
+      <w:pPr>
+        <w:spacing w:after="0"/>
+      </w:pPr>
+    </w:p>
+    <w:p>
+      <w:pPr>
+        <w:spacing w:after="0"/>
+      </w:pPr>
+    </w:p>
+    <w:p>
+      <w:pPr>
+        <w:spacing w:after="0"/>
+      </w:pPr>
+    </w:p>
+    <w:p>
+      <w:pPr>
+        <w:spacing w:after="0"/>
+      </w:pPr>
+    </w:p>
+    <w:p>
+      <w:pPr>
+        <w:spacing w:after="0"/>
+      </w:pPr>
+    </w:p>
+    <w:p>
+      <w:pPr>
+        <w:spacing w:after="0"/>
+      </w:pPr>
+    </w:p>
+    <w:p>
+      <w:pPr>
+        <w:spacing w:after="0"/>
+      </w:pPr>
+    </w:p>
+    <w:p>
+      <w:pPr>
+        <w:spacing w:after="0"/>
+      </w:pPr>
+    </w:p>
+    <w:p>
+      <w:pPr>
+        <w:spacing w:after="0"/>
+      </w:pPr>
+    </w:p>
+    <w:p>
+      <w:pPr>
+        <w:spacing w:after="0"/>
+      </w:pPr>
+    </w:p>
+    <w:p>
+      <w:pPr>
+        <w:spacing w:after="0"/>
+      </w:pPr>
+      <w:r>
+        <w:lastRenderedPageBreak/>
+        <w:t xml:space="preserve">Q3. WAP program that: </w:t>
+      </w:r>
+    </w:p>
+    <w:p>
+      <w:pPr>
+        <w:spacing w:after="0"/>
+        <w:ind w:firstLine="720"/>
+      </w:pPr>
+      <w:r>
+        <w:t xml:space="preserve">• Takes marks (0–100) from the user. </w:t>
+      </w:r>
+    </w:p>
+    <w:p>
+      <w:pPr>
+        <w:spacing w:after="0"/>
+        <w:ind w:left="720"/>
+      </w:pPr>
+      <w:r>
+        <w:t xml:space="preserve">• Print the grade based on the marks: </w:t>
+      </w:r>
+    </w:p>
+    <w:p>
+      <w:pPr>
+        <w:spacing w:after="0"/>
+        <w:ind w:left="720"/>
+      </w:pPr>
+      <w:r>
+        <w:t xml:space="preserve">• 90 and above → Grade A </w:t>
+      </w:r>
+    </w:p>
+    <w:p>
+      <w:pPr>
+        <w:spacing w:after="0"/>
+        <w:ind w:left="720"/>
+      </w:pPr>
+      <w:r>
+        <w:t xml:space="preserve">• 75 to 89 → Grade B </w:t>
+      </w:r>
+    </w:p>
+    <w:p>
+      <w:pPr>
+        <w:spacing w:after="0"/>
+        <w:ind w:left="720"/>
+      </w:pPr>
+      <w:r>
+        <w:t xml:space="preserve">• 50 to 74 → Grade C </w:t>
+      </w:r>
+    </w:p>
+    <w:p>
+      <w:pPr>
+        <w:spacing w:after="0"/>
+        <w:ind w:left="720"/>
+      </w:pPr>
+      <w:r>
+        <w:t>• Below 50 → Fail</w:t>
+      </w:r>
+    </w:p>
+    <w:p>
+      <w:pPr>
+        <w:spacing w:after="0"/>
+        <w:ind w:left="720"/>
+      </w:pPr>
+      <w:r>
+        <w:drawing>
+          <wp:anchor distT="0" distB="0" distL="114300" distR="114300" simplePos="0" relativeHeight="251666432" behindDoc="0" locked="0" layoutInCell="1" allowOverlap="1" wp14:anchorId="597390F1" wp14:editId="4EC12006">
+            <wp:simplePos x="0" y="0"/>
+            <wp:positionH relativeFrom="margin">
+              <wp:posOffset>15591</wp:posOffset>
+            </wp:positionH>
+            <wp:positionV relativeFrom="margin">
+              <wp:posOffset>1970273</wp:posOffset>
+            </wp:positionV>
+            <wp:extent cx="5887085" cy="6101080"/>
+            <wp:effectExtent l="0" t="0" r="0" b="0"/>
+            <wp:wrapSquare wrapText="bothSides"/>
+            <wp:docPr id="1495883680" name="Picture 1"/>
+            <wp:cNvGraphicFramePr>
+              <a:graphicFrameLocks xmlns:a="http://schemas.openxmlformats.org/drawingml/2006/main" noChangeAspect="1"/>
+            </wp:cNvGraphicFramePr>
+            <a:graphic xmlns:a="http://schemas.openxmlformats.org/drawingml/2006/main">
+              <a:graphicData uri="http://schemas.openxmlformats.org/drawingml/2006/picture">
+                <pic:pic xmlns:pic="http://schemas.openxmlformats.org/drawingml/2006/picture">
+                  <pic:nvPicPr>
+                    <pic:cNvPr id="1495883680" name=""/>
+                    <pic:cNvPicPr/>
+                  </pic:nvPicPr>
+                  <pic:blipFill>
+                    <a:blip r:embed="rId15">
+                      <a:extLst>
+                        <a:ext uri="{28A0092B-C50C-407E-A947-70E740481C1C}">
+                          <a14:useLocalDpi xmlns:a14="http://schemas.microsoft.com/office/drawing/2010/main" val="0"/>
+                        </a:ext>
+                      </a:extLst>
+                    </a:blip>
+                    <a:stretch>
+                      <a:fillRect/>
+                    </a:stretch>
+                  </pic:blipFill>
+                  <pic:spPr>
+                    <a:xfrm>
+                      <a:off x="0" y="0"/>
+                      <a:ext cx="5887085" cy="6101080"/>
+                    </a:xfrm>
+                    <a:prstGeom prst="rect">
+                      <a:avLst/>
+                    </a:prstGeom>
+                  </pic:spPr>
+                </pic:pic>
+              </a:graphicData>
+            </a:graphic>
+            <wp14:sizeRelH relativeFrom="margin">
+              <wp14:pctWidth>0</wp14:pctWidth>
+            </wp14:sizeRelH>
+            <wp14:sizeRelV relativeFrom="margin">
+              <wp14:pctHeight>0</wp14:pctHeight>
+            </wp14:sizeRelV>
+          </wp:anchor>
+        </w:drawing>
+      </w:r>
+    </w:p>
+    <w:p>
+      <w:pPr>
+        <w:spacing w:after="0"/>
+      </w:pPr>
+    </w:p>
+    <w:p>
+      <w:pPr>
+        <w:spacing w:after="0"/>
+      </w:pPr>
+    </w:p>
+    <w:p>
+      <w:pPr>
+        <w:spacing w:after="0"/>
+      </w:pPr>
+    </w:p>
+    <w:p>
+      <w:pPr>
+        <w:spacing w:after="0"/>
+      </w:pPr>
+    </w:p>
+    <w:p>
+      <w:pPr>
+        <w:spacing w:after="0"/>
+      </w:pPr>
+      <w:r>
+        <w:lastRenderedPageBreak/>
+        <w:t xml:space="preserve">Q 4 </w:t>
       </w:r>
       <w:r>
         <w:tab/>
       </w:r>
-    </w:p>
-    <w:p>
-      <w:pPr>
-        <w:spacing w:after="0"/>
+      <w:r>
+        <w:t xml:space="preserve">WAP program that: </w:t>
+      </w:r>
+    </w:p>
+    <w:p>
+      <w:pPr>
+        <w:spacing w:after="0"/>
+        <w:ind w:firstLine="720"/>
+      </w:pPr>
+      <w:r>
+        <w:t xml:space="preserve">Create variable int age and char </w:t>
+      </w:r>
+      <w:proofErr w:type="spellStart"/>
+      <w:proofErr w:type="gramStart"/>
+      <w:r>
+        <w:t>citizenshipStatus</w:t>
+      </w:r>
+      <w:proofErr w:type="spellEnd"/>
+      <w:r>
+        <w:t>(</w:t>
+      </w:r>
+      <w:proofErr w:type="gramEnd"/>
+      <w:r>
+        <w:t xml:space="preserve">contain Y / N). </w:t>
+      </w:r>
+    </w:p>
+    <w:p>
+      <w:pPr>
+        <w:spacing w:after="0"/>
+        <w:ind w:firstLine="720"/>
+      </w:pPr>
+      <w:r>
+        <w:t xml:space="preserve">store age = 18 and </w:t>
+      </w:r>
+      <w:proofErr w:type="spellStart"/>
+      <w:r>
+        <w:t>citizenshipStatus</w:t>
+      </w:r>
+      <w:proofErr w:type="spellEnd"/>
+      <w:r>
+        <w:t xml:space="preserve"> = ‘N’ </w:t>
+      </w:r>
+    </w:p>
+    <w:p>
+      <w:pPr>
+        <w:spacing w:after="0"/>
+        <w:ind w:firstLine="720"/>
+      </w:pPr>
+      <w:r>
+        <w:t xml:space="preserve">• Check if the person is eligible to vote: C-DAC Patna </w:t>
+      </w:r>
+    </w:p>
+    <w:p>
+      <w:pPr>
+        <w:spacing w:after="0"/>
+        <w:ind w:firstLine="720"/>
+      </w:pPr>
+      <w:r>
+        <w:t xml:space="preserve">• If age is 18 or above: </w:t>
+      </w:r>
+    </w:p>
+    <w:p>
+      <w:pPr>
+        <w:spacing w:after="0"/>
+        <w:ind w:firstLine="720"/>
+      </w:pPr>
+      <w:r>
+        <w:t xml:space="preserve">• Check if they are a citizen (yes). </w:t>
+      </w:r>
+    </w:p>
+    <w:p>
+      <w:pPr>
+        <w:spacing w:after="0"/>
+        <w:ind w:firstLine="720"/>
+      </w:pPr>
+      <w:r>
+        <w:t xml:space="preserve">• If yes, print "Eligible to vote”. </w:t>
+      </w:r>
+    </w:p>
+    <w:p>
+      <w:pPr>
+        <w:spacing w:after="0"/>
+        <w:ind w:firstLine="720"/>
+      </w:pPr>
+      <w:r>
+        <w:t xml:space="preserve">• If no, print "Not eligible (not a citizen)". </w:t>
+      </w:r>
+    </w:p>
+    <w:p>
+      <w:pPr>
+        <w:spacing w:after="0"/>
+        <w:ind w:firstLine="720"/>
+      </w:pPr>
+      <w:r>
+        <w:t>• If age is below 18, print "Not eligible (too young)"</w:t>
+      </w:r>
+    </w:p>
+    <w:p>
+      <w:pPr>
+        <w:spacing w:after="0"/>
+        <w:ind w:firstLine="720"/>
+      </w:pPr>
+      <w:r>
+        <w:drawing>
+          <wp:anchor distT="0" distB="0" distL="114300" distR="114300" simplePos="0" relativeHeight="251667456" behindDoc="0" locked="0" layoutInCell="1" allowOverlap="1" wp14:anchorId="31ED6A46" wp14:editId="31CF7CBA">
+            <wp:simplePos x="0" y="0"/>
+            <wp:positionH relativeFrom="margin">
+              <wp:posOffset>122555</wp:posOffset>
+            </wp:positionH>
+            <wp:positionV relativeFrom="margin">
+              <wp:posOffset>2259965</wp:posOffset>
+            </wp:positionV>
+            <wp:extent cx="5731510" cy="4619625"/>
+            <wp:effectExtent l="0" t="0" r="2540" b="9525"/>
+            <wp:wrapSquare wrapText="bothSides"/>
+            <wp:docPr id="1621103806" name="Picture 1"/>
+            <wp:cNvGraphicFramePr>
+              <a:graphicFrameLocks xmlns:a="http://schemas.openxmlformats.org/drawingml/2006/main" noChangeAspect="1"/>
+            </wp:cNvGraphicFramePr>
+            <a:graphic xmlns:a="http://schemas.openxmlformats.org/drawingml/2006/main">
+              <a:graphicData uri="http://schemas.openxmlformats.org/drawingml/2006/picture">
+                <pic:pic xmlns:pic="http://schemas.openxmlformats.org/drawingml/2006/picture">
+                  <pic:nvPicPr>
+                    <pic:cNvPr id="1621103806" name=""/>
+                    <pic:cNvPicPr/>
+                  </pic:nvPicPr>
+                  <pic:blipFill>
+                    <a:blip r:embed="rId16">
+                      <a:extLst>
+                        <a:ext uri="{28A0092B-C50C-407E-A947-70E740481C1C}">
+                          <a14:useLocalDpi xmlns:a14="http://schemas.microsoft.com/office/drawing/2010/main" val="0"/>
+                        </a:ext>
+                      </a:extLst>
+                    </a:blip>
+                    <a:stretch>
+                      <a:fillRect/>
+                    </a:stretch>
+                  </pic:blipFill>
+                  <pic:spPr>
+                    <a:xfrm>
+                      <a:off x="0" y="0"/>
+                      <a:ext cx="5731510" cy="4619625"/>
+                    </a:xfrm>
+                    <a:prstGeom prst="rect">
+                      <a:avLst/>
+                    </a:prstGeom>
+                  </pic:spPr>
+                </pic:pic>
+              </a:graphicData>
+            </a:graphic>
+          </wp:anchor>
+        </w:drawing>
+      </w:r>
+    </w:p>
+    <w:p>
+      <w:pPr>
+        <w:spacing w:after="0"/>
+        <w:ind w:firstLine="720"/>
+      </w:pPr>
+    </w:p>
+    <w:p>
+      <w:pPr>
+        <w:spacing w:after="0"/>
+        <w:ind w:firstLine="720"/>
+      </w:pPr>
+    </w:p>
+    <w:p>
+      <w:pPr>
+        <w:spacing w:after="0"/>
+        <w:ind w:firstLine="720"/>
+      </w:pPr>
+    </w:p>
+    <w:p>
+      <w:pPr>
+        <w:spacing w:after="0"/>
+        <w:ind w:firstLine="720"/>
+      </w:pPr>
+      <w:r>
+        <w:br w:type="page"/>
+      </w:r>
+    </w:p>
+    <w:p>
+      <w:pPr>
+        <w:spacing w:after="0"/>
+      </w:pPr>
+      <w:r>
+        <w:lastRenderedPageBreak/>
+        <w:t xml:space="preserve">Q13. Write a program using switch that takes a grade (A, B, C, D, F) and prints: </w:t>
+      </w:r>
+    </w:p>
+    <w:p>
+      <w:pPr>
+        <w:spacing w:after="0"/>
+      </w:pPr>
+      <w:r>
+        <w:t xml:space="preserve">A: Excellent </w:t>
+      </w:r>
+    </w:p>
+    <w:p>
+      <w:pPr>
+        <w:spacing w:after="0"/>
+      </w:pPr>
+      <w:r>
+        <w:t xml:space="preserve">B: Good </w:t>
+      </w:r>
+    </w:p>
+    <w:p>
+      <w:pPr>
+        <w:spacing w:after="0"/>
+      </w:pPr>
+      <w:r>
+        <w:t xml:space="preserve">C: Average </w:t>
+      </w:r>
+    </w:p>
+    <w:p>
+      <w:pPr>
+        <w:spacing w:after="0"/>
+      </w:pPr>
+      <w:r>
+        <w:t xml:space="preserve">D: Poor </w:t>
+      </w:r>
+    </w:p>
+    <w:p>
+      <w:pPr>
+        <w:spacing w:after="0"/>
+      </w:pPr>
+      <w:r>
+        <w:t xml:space="preserve">F: Fail </w:t>
+      </w:r>
+    </w:p>
+    <w:p>
+      <w:pPr>
+        <w:spacing w:after="0"/>
+      </w:pPr>
+      <w:r>
+        <w:t>Any other character → Invalid Grade</w:t>
+      </w:r>
+    </w:p>
+    <w:p>
+      <w:pPr>
+        <w:spacing w:after="0"/>
+      </w:pPr>
+      <w:r>
+        <w:drawing>
+          <wp:anchor distT="0" distB="0" distL="114300" distR="114300" simplePos="0" relativeHeight="251668480" behindDoc="0" locked="0" layoutInCell="1" allowOverlap="1" wp14:anchorId="1E17B7F4" wp14:editId="27857AE8">
+            <wp:simplePos x="0" y="0"/>
+            <wp:positionH relativeFrom="margin">
+              <wp:posOffset>-1270</wp:posOffset>
+            </wp:positionH>
+            <wp:positionV relativeFrom="margin">
+              <wp:posOffset>1874520</wp:posOffset>
+            </wp:positionV>
+            <wp:extent cx="5731510" cy="6047740"/>
+            <wp:effectExtent l="0" t="0" r="2540" b="0"/>
+            <wp:wrapSquare wrapText="bothSides"/>
+            <wp:docPr id="563950844" name="Picture 1"/>
+            <wp:cNvGraphicFramePr>
+              <a:graphicFrameLocks xmlns:a="http://schemas.openxmlformats.org/drawingml/2006/main" noChangeAspect="1"/>
+            </wp:cNvGraphicFramePr>
+            <a:graphic xmlns:a="http://schemas.openxmlformats.org/drawingml/2006/main">
+              <a:graphicData uri="http://schemas.openxmlformats.org/drawingml/2006/picture">
+                <pic:pic xmlns:pic="http://schemas.openxmlformats.org/drawingml/2006/picture">
+                  <pic:nvPicPr>
+                    <pic:cNvPr id="563950844" name=""/>
+                    <pic:cNvPicPr/>
+                  </pic:nvPicPr>
+                  <pic:blipFill>
+                    <a:blip r:embed="rId17">
+                      <a:extLst>
+                        <a:ext uri="{28A0092B-C50C-407E-A947-70E740481C1C}">
+                          <a14:useLocalDpi xmlns:a14="http://schemas.microsoft.com/office/drawing/2010/main" val="0"/>
+                        </a:ext>
+                      </a:extLst>
+                    </a:blip>
+                    <a:stretch>
+                      <a:fillRect/>
+                    </a:stretch>
+                  </pic:blipFill>
+                  <pic:spPr>
+                    <a:xfrm>
+                      <a:off x="0" y="0"/>
+                      <a:ext cx="5731510" cy="6047740"/>
+                    </a:xfrm>
+                    <a:prstGeom prst="rect">
+                      <a:avLst/>
+                    </a:prstGeom>
+                  </pic:spPr>
+                </pic:pic>
+              </a:graphicData>
+            </a:graphic>
+          </wp:anchor>
+        </w:drawing>
+      </w:r>
+    </w:p>
+    <w:p>
+      <w:pPr>
+        <w:spacing w:after="0"/>
+      </w:pPr>
+    </w:p>
+    <w:p>
+      <w:pPr>
+        <w:spacing w:after="0"/>
+      </w:pPr>
+    </w:p>
+    <w:p>
+      <w:pPr>
+        <w:spacing w:after="0"/>
+      </w:pPr>
+      <w:r>
+        <w:br w:type="page"/>
+      </w:r>
+    </w:p>
+    <w:p>
+      <w:pPr>
+        <w:spacing w:after="0"/>
+      </w:pPr>
+      <w:r>
+        <w:lastRenderedPageBreak/>
+        <w:t xml:space="preserve">Q5. WAP program that: </w:t>
+      </w:r>
+    </w:p>
+    <w:p>
+      <w:pPr>
+        <w:spacing w:after="0"/>
+        <w:ind w:firstLine="720"/>
+      </w:pPr>
+      <w:r>
+        <w:t xml:space="preserve">• Take three numbers from the user. </w:t>
+      </w:r>
+    </w:p>
+    <w:p>
+      <w:pPr>
+        <w:spacing w:after="0"/>
+        <w:ind w:firstLine="720"/>
+      </w:pPr>
+      <w:r>
+        <w:t>• Find and print the highest number among them</w:t>
+      </w:r>
+    </w:p>
+    <w:p>
+      <w:pPr>
+        <w:spacing w:after="0"/>
+        <w:ind w:firstLine="720"/>
+      </w:pPr>
+      <w:r>
+        <w:drawing>
+          <wp:anchor distT="0" distB="0" distL="114300" distR="114300" simplePos="0" relativeHeight="251669504" behindDoc="0" locked="0" layoutInCell="1" allowOverlap="1" wp14:anchorId="72EBF113" wp14:editId="0EB59C9B">
+            <wp:simplePos x="0" y="0"/>
+            <wp:positionH relativeFrom="margin">
+              <wp:posOffset>122555</wp:posOffset>
+            </wp:positionH>
+            <wp:positionV relativeFrom="margin">
+              <wp:posOffset>976630</wp:posOffset>
+            </wp:positionV>
+            <wp:extent cx="5731510" cy="5671185"/>
+            <wp:effectExtent l="0" t="0" r="2540" b="5715"/>
+            <wp:wrapSquare wrapText="bothSides"/>
+            <wp:docPr id="1500269463" name="Picture 1"/>
+            <wp:cNvGraphicFramePr>
+              <a:graphicFrameLocks xmlns:a="http://schemas.openxmlformats.org/drawingml/2006/main" noChangeAspect="1"/>
+            </wp:cNvGraphicFramePr>
+            <a:graphic xmlns:a="http://schemas.openxmlformats.org/drawingml/2006/main">
+              <a:graphicData uri="http://schemas.openxmlformats.org/drawingml/2006/picture">
+                <pic:pic xmlns:pic="http://schemas.openxmlformats.org/drawingml/2006/picture">
+                  <pic:nvPicPr>
+                    <pic:cNvPr id="1500269463" name=""/>
+                    <pic:cNvPicPr/>
+                  </pic:nvPicPr>
+                  <pic:blipFill>
+                    <a:blip r:embed="rId18">
+                      <a:extLst>
+                        <a:ext uri="{28A0092B-C50C-407E-A947-70E740481C1C}">
+                          <a14:useLocalDpi xmlns:a14="http://schemas.microsoft.com/office/drawing/2010/main" val="0"/>
+                        </a:ext>
+                      </a:extLst>
+                    </a:blip>
+                    <a:stretch>
+                      <a:fillRect/>
+                    </a:stretch>
+                  </pic:blipFill>
+                  <pic:spPr>
+                    <a:xfrm>
+                      <a:off x="0" y="0"/>
+                      <a:ext cx="5731510" cy="5671185"/>
+                    </a:xfrm>
+                    <a:prstGeom prst="rect">
+                      <a:avLst/>
+                    </a:prstGeom>
+                  </pic:spPr>
+                </pic:pic>
+              </a:graphicData>
+            </a:graphic>
+          </wp:anchor>
+        </w:drawing>
+      </w:r>
+    </w:p>
+    <w:p>
+      <w:pPr>
+        <w:spacing w:after="0"/>
+        <w:ind w:firstLine="720"/>
+      </w:pPr>
+    </w:p>
+    <w:p>
+      <w:pPr>
+        <w:spacing w:after="0"/>
+        <w:ind w:firstLine="720"/>
+      </w:pPr>
+    </w:p>
+    <w:p>
+      <w:pPr>
+        <w:spacing w:after="0"/>
+        <w:ind w:firstLine="720"/>
+      </w:pPr>
+      <w:r>
+        <w:br w:type="page"/>
+      </w:r>
+    </w:p>
+    <w:p>
+      <w:pPr>
+        <w:spacing w:after="0"/>
+      </w:pPr>
+      <w:r>
+        <w:lastRenderedPageBreak/>
+        <w:t xml:space="preserve">Q6. Traffic Light Signal </w:t>
+      </w:r>
+    </w:p>
+    <w:p>
+      <w:pPr>
+        <w:pStyle w:val="ListParagraph"/>
+        <w:numPr>
+          <w:ilvl w:val="0"/>
+          <w:numId w:val="8"/>
+        </w:numPr>
+        <w:spacing w:after="0"/>
+      </w:pPr>
+      <w:r>
+        <w:t xml:space="preserve">Create </w:t>
+      </w:r>
+      <w:proofErr w:type="spellStart"/>
+      <w:r>
+        <w:t>color</w:t>
+      </w:r>
+      <w:proofErr w:type="spellEnd"/>
+      <w:r>
+        <w:t xml:space="preserve"> Variable and put value "red</w:t>
+      </w:r>
+      <w:proofErr w:type="gramStart"/>
+      <w:r>
+        <w:t>" ,</w:t>
+      </w:r>
+      <w:proofErr w:type="gramEnd"/>
+      <w:r>
+        <w:t xml:space="preserve"> "yellow", green" or other one by one and check. • If "red" → Print Stop. </w:t>
+      </w:r>
+    </w:p>
+    <w:p>
+      <w:pPr>
+        <w:pStyle w:val="ListParagraph"/>
+        <w:numPr>
+          <w:ilvl w:val="0"/>
+          <w:numId w:val="8"/>
+        </w:numPr>
+        <w:spacing w:after="0"/>
+      </w:pPr>
+      <w:r>
+        <w:t xml:space="preserve">If "yellow" → Print Get Ready. </w:t>
+      </w:r>
+    </w:p>
+    <w:p>
+      <w:pPr>
+        <w:pStyle w:val="ListParagraph"/>
+        <w:numPr>
+          <w:ilvl w:val="0"/>
+          <w:numId w:val="8"/>
+        </w:numPr>
+        <w:spacing w:after="0"/>
+      </w:pPr>
+      <w:r>
+        <w:t xml:space="preserve">If "green" → Print Go. </w:t>
+      </w:r>
+    </w:p>
+    <w:p>
+      <w:pPr>
+        <w:pStyle w:val="ListParagraph"/>
+        <w:numPr>
+          <w:ilvl w:val="0"/>
+          <w:numId w:val="8"/>
+        </w:numPr>
+        <w:spacing w:after="0"/>
+      </w:pPr>
+      <w:r>
+        <w:drawing>
+          <wp:anchor distT="0" distB="0" distL="114300" distR="114300" simplePos="0" relativeHeight="251670528" behindDoc="0" locked="0" layoutInCell="1" allowOverlap="1" wp14:anchorId="4B30719C" wp14:editId="582C63FB">
+            <wp:simplePos x="0" y="0"/>
+            <wp:positionH relativeFrom="margin">
+              <wp:posOffset>-58420</wp:posOffset>
+            </wp:positionH>
+            <wp:positionV relativeFrom="margin">
+              <wp:posOffset>1427480</wp:posOffset>
+            </wp:positionV>
+            <wp:extent cx="5731510" cy="4445635"/>
+            <wp:effectExtent l="0" t="0" r="2540" b="0"/>
+            <wp:wrapSquare wrapText="bothSides"/>
+            <wp:docPr id="398987357" name="Picture 1"/>
+            <wp:cNvGraphicFramePr>
+              <a:graphicFrameLocks xmlns:a="http://schemas.openxmlformats.org/drawingml/2006/main" noChangeAspect="1"/>
+            </wp:cNvGraphicFramePr>
+            <a:graphic xmlns:a="http://schemas.openxmlformats.org/drawingml/2006/main">
+              <a:graphicData uri="http://schemas.openxmlformats.org/drawingml/2006/picture">
+                <pic:pic xmlns:pic="http://schemas.openxmlformats.org/drawingml/2006/picture">
+                  <pic:nvPicPr>
+                    <pic:cNvPr id="398987357" name=""/>
+                    <pic:cNvPicPr/>
+                  </pic:nvPicPr>
+                  <pic:blipFill>
+                    <a:blip r:embed="rId19">
+                      <a:extLst>
+                        <a:ext uri="{28A0092B-C50C-407E-A947-70E740481C1C}">
+                          <a14:useLocalDpi xmlns:a14="http://schemas.microsoft.com/office/drawing/2010/main" val="0"/>
+                        </a:ext>
+                      </a:extLst>
+                    </a:blip>
+                    <a:stretch>
+                      <a:fillRect/>
+                    </a:stretch>
+                  </pic:blipFill>
+                  <pic:spPr>
+                    <a:xfrm>
+                      <a:off x="0" y="0"/>
+                      <a:ext cx="5731510" cy="4445635"/>
+                    </a:xfrm>
+                    <a:prstGeom prst="rect">
+                      <a:avLst/>
+                    </a:prstGeom>
+                  </pic:spPr>
+                </pic:pic>
+              </a:graphicData>
+            </a:graphic>
+          </wp:anchor>
+        </w:drawing>
+      </w:r>
+      <w:r>
+        <w:t xml:space="preserve">Otherwise → Print Invalid </w:t>
+      </w:r>
+      <w:proofErr w:type="spellStart"/>
+      <w:r>
+        <w:t>color</w:t>
+      </w:r>
+      <w:proofErr w:type="spellEnd"/>
+      <w:r>
+        <w:t>.</w:t>
+      </w:r>
+    </w:p>
+    <w:p>
+      <w:pPr>
+        <w:spacing w:after="0"/>
+      </w:pPr>
+    </w:p>
+    <w:p>
+      <w:pPr>
+        <w:spacing w:after="0"/>
+      </w:pPr>
+    </w:p>
+    <w:p>
+      <w:pPr>
+        <w:spacing w:after="0"/>
+      </w:pPr>
+      <w:r>
+        <w:br w:type="page"/>
+      </w:r>
+    </w:p>
+    <w:p>
+      <w:pPr>
+        <w:spacing w:after="0"/>
+      </w:pPr>
+      <w:r>
+        <w:lastRenderedPageBreak/>
+        <w:t xml:space="preserve">Q7. Simple Calculator </w:t>
+      </w:r>
+    </w:p>
+    <w:p>
+      <w:pPr>
+        <w:spacing w:after="0"/>
+        <w:ind w:firstLine="720"/>
+      </w:pPr>
+      <w:r>
+        <w:t xml:space="preserve">• Take two numbers and an operator (+, -, *, /). </w:t>
+      </w:r>
+    </w:p>
+    <w:p>
+      <w:pPr>
+        <w:spacing w:after="0"/>
+        <w:ind w:left="720"/>
+      </w:pPr>
+      <w:r>
+        <w:t xml:space="preserve">• If operator is +, do addition </w:t>
+      </w:r>
+    </w:p>
+    <w:p>
+      <w:pPr>
+        <w:spacing w:after="0"/>
+        <w:ind w:left="720"/>
+      </w:pPr>
+      <w:r>
+        <w:t xml:space="preserve">• If -, do subtraction </w:t>
+      </w:r>
+    </w:p>
+    <w:p>
+      <w:pPr>
+        <w:spacing w:after="0"/>
+        <w:ind w:left="720"/>
+      </w:pPr>
+      <w:r>
+        <w:t xml:space="preserve">• If *, do multiplication </w:t>
+      </w:r>
+    </w:p>
+    <w:p>
+      <w:pPr>
+        <w:spacing w:after="0"/>
+        <w:ind w:left="720"/>
+      </w:pPr>
+      <w:r>
+        <w:t>• If /, do division</w:t>
+      </w:r>
+    </w:p>
+    <w:p>
+      <w:pPr>
+        <w:spacing w:after="0"/>
+        <w:ind w:left="720"/>
+      </w:pPr>
+      <w:r>
+        <w:drawing>
+          <wp:anchor distT="0" distB="0" distL="114300" distR="114300" simplePos="0" relativeHeight="251671552" behindDoc="0" locked="0" layoutInCell="1" allowOverlap="1" wp14:anchorId="3669A627" wp14:editId="236F9B0B">
+            <wp:simplePos x="0" y="0"/>
+            <wp:positionH relativeFrom="margin">
+              <wp:posOffset>-84397</wp:posOffset>
+            </wp:positionH>
+            <wp:positionV relativeFrom="margin">
+              <wp:posOffset>1610872</wp:posOffset>
+            </wp:positionV>
+            <wp:extent cx="5731510" cy="5471160"/>
+            <wp:effectExtent l="0" t="0" r="2540" b="0"/>
+            <wp:wrapSquare wrapText="bothSides"/>
+            <wp:docPr id="1450457887" name="Picture 1"/>
+            <wp:cNvGraphicFramePr>
+              <a:graphicFrameLocks xmlns:a="http://schemas.openxmlformats.org/drawingml/2006/main" noChangeAspect="1"/>
+            </wp:cNvGraphicFramePr>
+            <a:graphic xmlns:a="http://schemas.openxmlformats.org/drawingml/2006/main">
+              <a:graphicData uri="http://schemas.openxmlformats.org/drawingml/2006/picture">
+                <pic:pic xmlns:pic="http://schemas.openxmlformats.org/drawingml/2006/picture">
+                  <pic:nvPicPr>
+                    <pic:cNvPr id="1450457887" name=""/>
+                    <pic:cNvPicPr/>
+                  </pic:nvPicPr>
+                  <pic:blipFill>
+                    <a:blip r:embed="rId20">
+                      <a:extLst>
+                        <a:ext uri="{28A0092B-C50C-407E-A947-70E740481C1C}">
+                          <a14:useLocalDpi xmlns:a14="http://schemas.microsoft.com/office/drawing/2010/main" val="0"/>
+                        </a:ext>
+                      </a:extLst>
+                    </a:blip>
+                    <a:stretch>
+                      <a:fillRect/>
+                    </a:stretch>
+                  </pic:blipFill>
+                  <pic:spPr>
+                    <a:xfrm>
+                      <a:off x="0" y="0"/>
+                      <a:ext cx="5731510" cy="5471160"/>
+                    </a:xfrm>
+                    <a:prstGeom prst="rect">
+                      <a:avLst/>
+                    </a:prstGeom>
+                  </pic:spPr>
+                </pic:pic>
+              </a:graphicData>
+            </a:graphic>
+          </wp:anchor>
+        </w:drawing>
+      </w:r>
+    </w:p>
+    <w:p>
+      <w:pPr>
+        <w:spacing w:after="0"/>
+        <w:ind w:left="720"/>
+      </w:pPr>
+      <w:r>
+        <w:br w:type="page"/>
+      </w:r>
+    </w:p>
+    <w:p>
+      <w:pPr>
+        <w:pBdr>
+          <w:bottom w:val="single" w:sz="6" w:space="1" w:color="auto"/>
+        </w:pBdr>
+        <w:jc w:val="center"/>
+        <w:rPr>
+          <w:b/>
+          <w:bCs/>
+        </w:rPr>
+      </w:pPr>
+      <w:r>
+        <w:rPr>
+          <w:b/>
+          <w:bCs/>
+          <w:sz w:val="26"/>
+          <w:szCs w:val="26"/>
+        </w:rPr>
+        <w:lastRenderedPageBreak/>
+        <w:t xml:space="preserve">Day </w:t>
+      </w:r>
+      <w:r>
+        <w:rPr>
+          <w:b/>
+          <w:bCs/>
+          <w:sz w:val="26"/>
+          <w:szCs w:val="26"/>
+        </w:rPr>
+        <w:t>2</w:t>
+      </w:r>
+      <w:r>
+        <w:rPr>
+          <w:b/>
+          <w:bCs/>
+          <w:sz w:val="26"/>
+          <w:szCs w:val="26"/>
+        </w:rPr>
+        <w:t>: Assignment</w:t>
+      </w:r>
+      <w:r>
+        <w:rPr>
+          <w:b/>
+          <w:bCs/>
+          <w:sz w:val="26"/>
+          <w:szCs w:val="26"/>
+        </w:rPr>
+        <w:t xml:space="preserve"> 2</w:t>
+      </w:r>
+    </w:p>
+    <w:p>
+      <w:pPr>
+        <w:pBdr>
+          <w:bottom w:val="single" w:sz="6" w:space="1" w:color="auto"/>
+        </w:pBdr>
+        <w:jc w:val="center"/>
+        <w:rPr>
+          <w:b/>
+          <w:bCs/>
+        </w:rPr>
+      </w:pPr>
+      <w:r>
+        <w:rPr>
+          <w:b/>
+          <w:bCs/>
+        </w:rPr>
+        <w:t>Name: Suraj Arya | PRN No.: STT-25128071920</w:t>
+      </w:r>
+    </w:p>
+    <w:p>
+      <w:pPr>
+        <w:spacing w:after="0"/>
+      </w:pPr>
+    </w:p>
+    <w:p>
+      <w:pPr>
+        <w:spacing w:after="0"/>
+      </w:pPr>
+      <w:r>
+        <w:t xml:space="preserve">Q </w:t>
+      </w:r>
+      <w:r>
+        <w:tab/>
+      </w:r>
+      <w:r>
+        <w:t>Write a program to find the sum of the first 5 natural numbers using a while loop.</w:t>
+      </w:r>
+    </w:p>
+    <w:p>
+      <w:pPr>
+        <w:spacing w:after="0"/>
+      </w:pPr>
+    </w:p>
+    <w:p>
+      <w:pPr>
+        <w:spacing w:after="0"/>
+      </w:pPr>
+      <w:r>
+        <w:drawing>
+          <wp:inline distT="0" distB="0" distL="0" distR="0" wp14:anchorId="08003D46" wp14:editId="435CCF4B">
+            <wp:extent cx="5731510" cy="2985135"/>
+            <wp:effectExtent l="0" t="0" r="2540" b="5715"/>
+            <wp:docPr id="5130566" name="Picture 1"/>
+            <wp:cNvGraphicFramePr>
+              <a:graphicFrameLocks xmlns:a="http://schemas.openxmlformats.org/drawingml/2006/main" noChangeAspect="1"/>
+            </wp:cNvGraphicFramePr>
+            <a:graphic xmlns:a="http://schemas.openxmlformats.org/drawingml/2006/main">
+              <a:graphicData uri="http://schemas.openxmlformats.org/drawingml/2006/picture">
+                <pic:pic xmlns:pic="http://schemas.openxmlformats.org/drawingml/2006/picture">
+                  <pic:nvPicPr>
+                    <pic:cNvPr id="5130566" name=""/>
+                    <pic:cNvPicPr/>
+                  </pic:nvPicPr>
+                  <pic:blipFill>
+                    <a:blip r:embed="rId21"/>
+                    <a:stretch>
+                      <a:fillRect/>
+                    </a:stretch>
+                  </pic:blipFill>
+                  <pic:spPr>
+                    <a:xfrm>
+                      <a:off x="0" y="0"/>
+                      <a:ext cx="5731510" cy="2985135"/>
+                    </a:xfrm>
+                    <a:prstGeom prst="rect">
+                      <a:avLst/>
+                    </a:prstGeom>
+                  </pic:spPr>
+                </pic:pic>
+              </a:graphicData>
+            </a:graphic>
+          </wp:inline>
+        </w:drawing>
+      </w:r>
+    </w:p>
+    <w:p/>
+    <w:p>
+      <w:r>
+        <w:t>Q.</w:t>
+      </w:r>
+      <w:r>
+        <w:tab/>
+      </w:r>
+      <w:r>
+        <w:t>Print the multiplication table of 3 (from 3×1 to 3×10) using a while loop.</w:t>
+      </w:r>
+    </w:p>
+    <w:p/>
+    <w:p>
+      <w:r>
+        <w:drawing>
+          <wp:inline distT="0" distB="0" distL="0" distR="0" wp14:anchorId="1C2E652A" wp14:editId="6E03C0F4">
+            <wp:extent cx="5731510" cy="2943225"/>
+            <wp:effectExtent l="0" t="0" r="2540" b="9525"/>
+            <wp:docPr id="292811486" name="Picture 1"/>
+            <wp:cNvGraphicFramePr>
+              <a:graphicFrameLocks xmlns:a="http://schemas.openxmlformats.org/drawingml/2006/main" noChangeAspect="1"/>
+            </wp:cNvGraphicFramePr>
+            <a:graphic xmlns:a="http://schemas.openxmlformats.org/drawingml/2006/main">
+              <a:graphicData uri="http://schemas.openxmlformats.org/drawingml/2006/picture">
+                <pic:pic xmlns:pic="http://schemas.openxmlformats.org/drawingml/2006/picture">
+                  <pic:nvPicPr>
+                    <pic:cNvPr id="292811486" name=""/>
+                    <pic:cNvPicPr/>
+                  </pic:nvPicPr>
+                  <pic:blipFill>
+                    <a:blip r:embed="rId22"/>
+                    <a:stretch>
+                      <a:fillRect/>
+                    </a:stretch>
+                  </pic:blipFill>
+                  <pic:spPr>
+                    <a:xfrm>
+                      <a:off x="0" y="0"/>
+                      <a:ext cx="5731510" cy="2943225"/>
+                    </a:xfrm>
+                    <a:prstGeom prst="rect">
+                      <a:avLst/>
+                    </a:prstGeom>
+                  </pic:spPr>
+                </pic:pic>
+              </a:graphicData>
+            </a:graphic>
+          </wp:inline>
+        </w:drawing>
+      </w:r>
+    </w:p>
+    <w:p>
+      <w:pPr>
+        <w:ind w:firstLine="720"/>
+      </w:pPr>
+      <w:r>
+        <w:br w:type="page"/>
+      </w:r>
+    </w:p>
+    <w:p>
+      <w:r>
+        <w:lastRenderedPageBreak/>
+        <w:t>Q</w:t>
+      </w:r>
+      <w:r>
+        <w:t xml:space="preserve"> </w:t>
+      </w:r>
+      <w:r>
+        <w:t>3. Print numbers in reverse order from 20 down to 1 using a for loop.</w:t>
+      </w:r>
+    </w:p>
+    <w:p>
+      <w:r>
+        <w:drawing>
+          <wp:inline distT="0" distB="0" distL="0" distR="0" wp14:anchorId="1C2FFFB3" wp14:editId="11364594">
+            <wp:extent cx="5731510" cy="2686050"/>
+            <wp:effectExtent l="0" t="0" r="2540" b="0"/>
+            <wp:docPr id="111163090" name="Picture 1"/>
+            <wp:cNvGraphicFramePr>
+              <a:graphicFrameLocks xmlns:a="http://schemas.openxmlformats.org/drawingml/2006/main" noChangeAspect="1"/>
+            </wp:cNvGraphicFramePr>
+            <a:graphic xmlns:a="http://schemas.openxmlformats.org/drawingml/2006/main">
+              <a:graphicData uri="http://schemas.openxmlformats.org/drawingml/2006/picture">
+                <pic:pic xmlns:pic="http://schemas.openxmlformats.org/drawingml/2006/picture">
+                  <pic:nvPicPr>
+                    <pic:cNvPr id="111163090" name=""/>
+                    <pic:cNvPicPr/>
+                  </pic:nvPicPr>
+                  <pic:blipFill>
+                    <a:blip r:embed="rId23"/>
+                    <a:stretch>
+                      <a:fillRect/>
+                    </a:stretch>
+                  </pic:blipFill>
+                  <pic:spPr>
+                    <a:xfrm>
+                      <a:off x="0" y="0"/>
+                      <a:ext cx="5731510" cy="2686050"/>
+                    </a:xfrm>
+                    <a:prstGeom prst="rect">
+                      <a:avLst/>
+                    </a:prstGeom>
+                  </pic:spPr>
+                </pic:pic>
+              </a:graphicData>
+            </a:graphic>
+          </wp:inline>
+        </w:drawing>
+      </w:r>
+    </w:p>
+    <w:p/>
+    <w:p>
+      <w:r>
+        <w:t>Q</w:t>
+      </w:r>
+      <w:r>
+        <w:t xml:space="preserve"> </w:t>
+      </w:r>
+      <w:r>
+        <w:t>4. Print natural numbers starting from 1 to 10. The loop should stop when the number reaches 7. Use a while loop and break statement.</w:t>
+      </w:r>
+    </w:p>
+    <w:p>
+      <w:r>
+        <w:drawing>
+          <wp:anchor distT="0" distB="0" distL="114300" distR="114300" simplePos="0" relativeHeight="251672576" behindDoc="0" locked="0" layoutInCell="1" allowOverlap="1" wp14:anchorId="62C26302" wp14:editId="3CA26BA1">
+            <wp:simplePos x="0" y="0"/>
+            <wp:positionH relativeFrom="margin">
+              <wp:posOffset>159998</wp:posOffset>
+            </wp:positionH>
+            <wp:positionV relativeFrom="margin">
+              <wp:posOffset>4297658</wp:posOffset>
+            </wp:positionV>
+            <wp:extent cx="5598543" cy="4105557"/>
+            <wp:effectExtent l="0" t="0" r="2540" b="9525"/>
+            <wp:wrapSquare wrapText="bothSides"/>
+            <wp:docPr id="1760182381" name="Picture 1"/>
+            <wp:cNvGraphicFramePr>
+              <a:graphicFrameLocks xmlns:a="http://schemas.openxmlformats.org/drawingml/2006/main" noChangeAspect="1"/>
+            </wp:cNvGraphicFramePr>
+            <a:graphic xmlns:a="http://schemas.openxmlformats.org/drawingml/2006/main">
+              <a:graphicData uri="http://schemas.openxmlformats.org/drawingml/2006/picture">
+                <pic:pic xmlns:pic="http://schemas.openxmlformats.org/drawingml/2006/picture">
+                  <pic:nvPicPr>
+                    <pic:cNvPr id="1760182381" name=""/>
+                    <pic:cNvPicPr/>
+                  </pic:nvPicPr>
+                  <pic:blipFill>
+                    <a:blip r:embed="rId24">
+                      <a:extLst>
+                        <a:ext uri="{28A0092B-C50C-407E-A947-70E740481C1C}">
+                          <a14:useLocalDpi xmlns:a14="http://schemas.microsoft.com/office/drawing/2010/main" val="0"/>
+                        </a:ext>
+                      </a:extLst>
+                    </a:blip>
+                    <a:stretch>
+                      <a:fillRect/>
+                    </a:stretch>
+                  </pic:blipFill>
+                  <pic:spPr>
+                    <a:xfrm>
+                      <a:off x="0" y="0"/>
+                      <a:ext cx="5598543" cy="4105557"/>
+                    </a:xfrm>
+                    <a:prstGeom prst="rect">
+                      <a:avLst/>
+                    </a:prstGeom>
+                  </pic:spPr>
+                </pic:pic>
+              </a:graphicData>
+            </a:graphic>
+          </wp:anchor>
+        </w:drawing>
+      </w:r>
+    </w:p>
+    <w:p>
+      <w:r>
+        <w:br w:type="page"/>
+      </w:r>
+    </w:p>
+    <w:p>
+      <w:r>
+        <w:lastRenderedPageBreak/>
+        <w:t>5. Print numbers from 10 down to 1, but skip the number 7 using a while loop and continue.</w:t>
+      </w:r>
+    </w:p>
+    <w:p>
+      <w:r>
+        <w:drawing>
+          <wp:inline distT="0" distB="0" distL="0" distR="0" wp14:anchorId="4A2F7397" wp14:editId="170CE46C">
+            <wp:extent cx="4642977" cy="3705225"/>
+            <wp:effectExtent l="0" t="0" r="5715" b="0"/>
+            <wp:docPr id="1210319018" name="Picture 1"/>
+            <wp:cNvGraphicFramePr>
+              <a:graphicFrameLocks xmlns:a="http://schemas.openxmlformats.org/drawingml/2006/main" noChangeAspect="1"/>
+            </wp:cNvGraphicFramePr>
+            <a:graphic xmlns:a="http://schemas.openxmlformats.org/drawingml/2006/main">
+              <a:graphicData uri="http://schemas.openxmlformats.org/drawingml/2006/picture">
+                <pic:pic xmlns:pic="http://schemas.openxmlformats.org/drawingml/2006/picture">
+                  <pic:nvPicPr>
+                    <pic:cNvPr id="1210319018" name=""/>
+                    <pic:cNvPicPr/>
+                  </pic:nvPicPr>
+                  <pic:blipFill>
+                    <a:blip r:embed="rId25"/>
+                    <a:stretch>
+                      <a:fillRect/>
+                    </a:stretch>
+                  </pic:blipFill>
+                  <pic:spPr>
+                    <a:xfrm>
+                      <a:off x="0" y="0"/>
+                      <a:ext cx="4652573" cy="3712883"/>
+                    </a:xfrm>
+                    <a:prstGeom prst="rect">
+                      <a:avLst/>
+                    </a:prstGeom>
+                  </pic:spPr>
+                </pic:pic>
+              </a:graphicData>
+            </a:graphic>
+          </wp:inline>
+        </w:drawing>
+      </w:r>
+    </w:p>
+    <w:p>
+      <w:r>
+        <w:t>Q</w:t>
+      </w:r>
+      <w:proofErr w:type="gramStart"/>
+      <w:r>
+        <w:t xml:space="preserve">6 </w:t>
+      </w:r>
+      <w:r>
+        <w:t>.</w:t>
+      </w:r>
+      <w:proofErr w:type="gramEnd"/>
+      <w:r>
+        <w:t xml:space="preserve"> Print numbers from 1 to 100. Use a for loop and break it if any number divisible by 11 is encountered.</w:t>
+      </w:r>
+    </w:p>
+    <w:p>
+      <w:r>
+        <w:drawing>
+          <wp:inline distT="0" distB="0" distL="0" distR="0" wp14:anchorId="1FE66CD8" wp14:editId="6D980A53">
+            <wp:extent cx="5283005" cy="3657600"/>
+            <wp:effectExtent l="0" t="0" r="0" b="0"/>
+            <wp:docPr id="2003349298" name="Picture 1"/>
+            <wp:cNvGraphicFramePr>
+              <a:graphicFrameLocks xmlns:a="http://schemas.openxmlformats.org/drawingml/2006/main" noChangeAspect="1"/>
+            </wp:cNvGraphicFramePr>
+            <a:graphic xmlns:a="http://schemas.openxmlformats.org/drawingml/2006/main">
+              <a:graphicData uri="http://schemas.openxmlformats.org/drawingml/2006/picture">
+                <pic:pic xmlns:pic="http://schemas.openxmlformats.org/drawingml/2006/picture">
+                  <pic:nvPicPr>
+                    <pic:cNvPr id="2003349298" name=""/>
+                    <pic:cNvPicPr/>
+                  </pic:nvPicPr>
+                  <pic:blipFill>
+                    <a:blip r:embed="rId26"/>
+                    <a:stretch>
+                      <a:fillRect/>
+                    </a:stretch>
+                  </pic:blipFill>
+                  <pic:spPr>
+                    <a:xfrm>
+                      <a:off x="0" y="0"/>
+                      <a:ext cx="5283005" cy="3657600"/>
+                    </a:xfrm>
+                    <a:prstGeom prst="rect">
+                      <a:avLst/>
+                    </a:prstGeom>
+                  </pic:spPr>
+                </pic:pic>
+              </a:graphicData>
+            </a:graphic>
+          </wp:inline>
+        </w:drawing>
+      </w:r>
+    </w:p>
+    <w:p>
+      <w:pPr>
+        <w:tabs>
+          <w:tab w:val="left" w:pos="2280"/>
+        </w:tabs>
+      </w:pPr>
+      <w:r>
+        <w:tab/>
+      </w:r>
+    </w:p>
+    <w:p>
+      <w:pPr>
+        <w:tabs>
+          <w:tab w:val="left" w:pos="2280"/>
+        </w:tabs>
+      </w:pPr>
+      <w:r>
+        <w:lastRenderedPageBreak/>
+        <w:t xml:space="preserve">Q </w:t>
+      </w:r>
+      <w:r>
+        <w:t>7. Keep accepting numbers from the user until they enter 0. After that, print the total sum of all entered numbers.</w:t>
+      </w:r>
+      <w:r>
+        <w:t xml:space="preserve"> </w:t>
+      </w:r>
+    </w:p>
+    <w:p>
+      <w:pPr>
+        <w:tabs>
+          <w:tab w:val="left" w:pos="2280"/>
+        </w:tabs>
+      </w:pPr>
+      <w:r>
+        <w:drawing>
+          <wp:inline distT="0" distB="0" distL="0" distR="0" wp14:anchorId="7543A9C6" wp14:editId="70EE9C66">
+            <wp:extent cx="4779034" cy="4233146"/>
+            <wp:effectExtent l="0" t="0" r="2540" b="0"/>
+            <wp:docPr id="1389707415" name="Picture 1"/>
+            <wp:cNvGraphicFramePr>
+              <a:graphicFrameLocks xmlns:a="http://schemas.openxmlformats.org/drawingml/2006/main" noChangeAspect="1"/>
+            </wp:cNvGraphicFramePr>
+            <a:graphic xmlns:a="http://schemas.openxmlformats.org/drawingml/2006/main">
+              <a:graphicData uri="http://schemas.openxmlformats.org/drawingml/2006/picture">
+                <pic:pic xmlns:pic="http://schemas.openxmlformats.org/drawingml/2006/picture">
+                  <pic:nvPicPr>
+                    <pic:cNvPr id="1389707415" name=""/>
+                    <pic:cNvPicPr/>
+                  </pic:nvPicPr>
+                  <pic:blipFill>
+                    <a:blip r:embed="rId27"/>
+                    <a:stretch>
+                      <a:fillRect/>
+                    </a:stretch>
+                  </pic:blipFill>
+                  <pic:spPr>
+                    <a:xfrm>
+                      <a:off x="0" y="0"/>
+                      <a:ext cx="4783149" cy="4236791"/>
+                    </a:xfrm>
+                    <a:prstGeom prst="rect">
+                      <a:avLst/>
+                    </a:prstGeom>
+                  </pic:spPr>
+                </pic:pic>
+              </a:graphicData>
+            </a:graphic>
+          </wp:inline>
+        </w:drawing>
+      </w:r>
+    </w:p>
+    <w:p>
+      <w:pPr>
+        <w:tabs>
+          <w:tab w:val="left" w:pos="2280"/>
+        </w:tabs>
+        <w:rPr>
+          <w:sz w:val="14"/>
+          <w:szCs w:val="14"/>
+        </w:rPr>
+      </w:pPr>
+    </w:p>
+    <w:p>
+      <w:pPr>
+        <w:tabs>
+          <w:tab w:val="left" w:pos="2280"/>
+        </w:tabs>
+      </w:pPr>
+      <w:r>
+        <w:t xml:space="preserve">Q8 </w:t>
+      </w:r>
+      <w:r>
+        <w:t>Print numbers from 1 to 100. If a number is divisible by both 3 and 5, print "Skip" instead of the number using a for loop and continue.</w:t>
+      </w:r>
+    </w:p>
+    <w:p>
+      <w:pPr>
+        <w:tabs>
+          <w:tab w:val="left" w:pos="2280"/>
+        </w:tabs>
+      </w:pPr>
+      <w:r>
+        <w:drawing>
+          <wp:anchor distT="0" distB="0" distL="114300" distR="114300" simplePos="0" relativeHeight="251673600" behindDoc="0" locked="0" layoutInCell="1" allowOverlap="1" wp14:anchorId="53AFF487" wp14:editId="258F2F46">
+            <wp:simplePos x="0" y="0"/>
+            <wp:positionH relativeFrom="margin">
+              <wp:posOffset>284480</wp:posOffset>
+            </wp:positionH>
+            <wp:positionV relativeFrom="margin">
+              <wp:posOffset>5814060</wp:posOffset>
+            </wp:positionV>
+            <wp:extent cx="4646930" cy="3148330"/>
+            <wp:effectExtent l="0" t="0" r="1270" b="0"/>
+            <wp:wrapSquare wrapText="bothSides"/>
+            <wp:docPr id="1938747978" name="Picture 1"/>
+            <wp:cNvGraphicFramePr>
+              <a:graphicFrameLocks xmlns:a="http://schemas.openxmlformats.org/drawingml/2006/main" noChangeAspect="1"/>
+            </wp:cNvGraphicFramePr>
+            <a:graphic xmlns:a="http://schemas.openxmlformats.org/drawingml/2006/main">
+              <a:graphicData uri="http://schemas.openxmlformats.org/drawingml/2006/picture">
+                <pic:pic xmlns:pic="http://schemas.openxmlformats.org/drawingml/2006/picture">
+                  <pic:nvPicPr>
+                    <pic:cNvPr id="1938747978" name=""/>
+                    <pic:cNvPicPr/>
+                  </pic:nvPicPr>
+                  <pic:blipFill>
+                    <a:blip r:embed="rId28">
+                      <a:extLst>
+                        <a:ext uri="{28A0092B-C50C-407E-A947-70E740481C1C}">
+                          <a14:useLocalDpi xmlns:a14="http://schemas.microsoft.com/office/drawing/2010/main" val="0"/>
+                        </a:ext>
+                      </a:extLst>
+                    </a:blip>
+                    <a:stretch>
+                      <a:fillRect/>
+                    </a:stretch>
+                  </pic:blipFill>
+                  <pic:spPr>
+                    <a:xfrm>
+                      <a:off x="0" y="0"/>
+                      <a:ext cx="4646930" cy="3148330"/>
+                    </a:xfrm>
+                    <a:prstGeom prst="rect">
+                      <a:avLst/>
+                    </a:prstGeom>
+                  </pic:spPr>
+                </pic:pic>
+              </a:graphicData>
+            </a:graphic>
+            <wp14:sizeRelH relativeFrom="margin">
+              <wp14:pctWidth>0</wp14:pctWidth>
+            </wp14:sizeRelH>
+            <wp14:sizeRelV relativeFrom="margin">
+              <wp14:pctHeight>0</wp14:pctHeight>
+            </wp14:sizeRelV>
+          </wp:anchor>
+        </w:drawing>
+      </w:r>
+    </w:p>
+    <w:p>
+      <w:pPr>
+        <w:tabs>
+          <w:tab w:val="left" w:pos="2280"/>
+        </w:tabs>
       </w:pPr>
     </w:p>
     <w:sectPr>
@@ -997,9 +3038,724 @@
 </w:document>
 </file>
 
+<file path=word/endnotes.xml><?xml version="1.0" encoding="utf-8"?>
+<w:endnotes xmlns:wpc="http://schemas.microsoft.com/office/word/2010/wordprocessingCanvas" xmlns:cx="http://schemas.microsoft.com/office/drawing/2014/chartex" xmlns:cx1="http://schemas.microsoft.com/office/drawing/2015/9/8/chartex" xmlns:cx2="http://schemas.microsoft.com/office/drawing/2015/10/21/chartex" xmlns:cx3="http://schemas.microsoft.com/office/drawing/2016/5/9/chartex" xmlns:cx4="http://schemas.microsoft.com/office/drawing/2016/5/10/chartex" xmlns:cx5="http://schemas.microsoft.com/office/drawing/2016/5/11/chartex" xmlns:cx6="http://schemas.microsoft.com/office/drawing/2016/5/12/chartex" xmlns:cx7="http://schemas.microsoft.com/office/drawing/2016/5/13/chartex" xmlns:cx8="http://schemas.microsoft.com/office/drawing/2016/5/14/chartex" xmlns:mc="http://schemas.openxmlformats.org/markup-compatibility/2006" xmlns:aink="http://schemas.microsoft.com/office/drawing/2016/ink" xmlns:am3d="http://schemas.microsoft.com/office/drawing/2017/model3d" xmlns:o="urn:schemas-microsoft-com:office:office" xmlns:oel="http://schemas.microsoft.com/office/2019/extlst" xmlns:r="http://schemas.openxmlformats.org/officeDocument/2006/relationships" xmlns:m="http://schemas.openxmlformats.org/officeDocument/2006/math" xmlns:v="urn:schemas-microsoft-com:vml" xmlns:wp14="http://schemas.microsoft.com/office/word/2010/wordprocessingDrawing" xmlns:wp="http://schemas.openxmlformats.org/drawingml/2006/wordprocessingDrawing" xmlns:w10="urn:schemas-microsoft-com:office:word" xmlns:w="http://schemas.openxmlformats.org/wordprocessingml/2006/main" xmlns:w14="http://schemas.microsoft.com/office/word/2010/wordml" xmlns:w15="http://schemas.microsoft.com/office/word/2012/wordml" xmlns:w16cex="http://schemas.microsoft.com/office/word/2018/wordml/cex" xmlns:w16cid="http://schemas.microsoft.com/office/word/2016/wordml/cid" xmlns:w16="http://schemas.microsoft.com/office/word/2018/wordml" xmlns:w16du="http://schemas.microsoft.com/office/word/2023/wordml/word16du" xmlns:w16sdtdh="http://schemas.microsoft.com/office/word/2020/wordml/sdtdatahash" xmlns:w16sdtfl="http://schemas.microsoft.com/office/word/2024/wordml/sdtformatlock" xmlns:w16se="http://schemas.microsoft.com/office/word/2015/wordml/symex" xmlns:wpg="http://schemas.microsoft.com/office/word/2010/wordprocessingGroup" xmlns:wpi="http://schemas.microsoft.com/office/word/2010/wordprocessingInk" xmlns:wne="http://schemas.microsoft.com/office/word/2006/wordml" xmlns:wps="http://schemas.microsoft.com/office/word/2010/wordprocessingShape" mc:Ignorable="w14 w15 w16se w16cid w16 w16cex w16sdtdh w16sdtfl w16du wp14">
+  <w:endnote w:type="separator" w:id="-1">
+    <w:p>
+      <w:pPr>
+        <w:spacing w:after="0" w:line="240" w:lineRule="auto"/>
+      </w:pPr>
+      <w:r>
+        <w:separator/>
+      </w:r>
+    </w:p>
+  </w:endnote>
+  <w:endnote w:type="continuationSeparator" w:id="0">
+    <w:p>
+      <w:pPr>
+        <w:spacing w:after="0" w:line="240" w:lineRule="auto"/>
+      </w:pPr>
+      <w:r>
+        <w:continuationSeparator/>
+      </w:r>
+    </w:p>
+  </w:endnote>
+</w:endnotes>
+</file>
+
+<file path=word/footnotes.xml><?xml version="1.0" encoding="utf-8"?>
+<w:footnotes xmlns:wpc="http://schemas.microsoft.com/office/word/2010/wordprocessingCanvas" xmlns:cx="http://schemas.microsoft.com/office/drawing/2014/chartex" xmlns:cx1="http://schemas.microsoft.com/office/drawing/2015/9/8/chartex" xmlns:cx2="http://schemas.microsoft.com/office/drawing/2015/10/21/chartex" xmlns:cx3="http://schemas.microsoft.com/office/drawing/2016/5/9/chartex" xmlns:cx4="http://schemas.microsoft.com/office/drawing/2016/5/10/chartex" xmlns:cx5="http://schemas.microsoft.com/office/drawing/2016/5/11/chartex" xmlns:cx6="http://schemas.microsoft.com/office/drawing/2016/5/12/chartex" xmlns:cx7="http://schemas.microsoft.com/office/drawing/2016/5/13/chartex" xmlns:cx8="http://schemas.microsoft.com/office/drawing/2016/5/14/chartex" xmlns:mc="http://schemas.openxmlformats.org/markup-compatibility/2006" xmlns:aink="http://schemas.microsoft.com/office/drawing/2016/ink" xmlns:am3d="http://schemas.microsoft.com/office/drawing/2017/model3d" xmlns:o="urn:schemas-microsoft-com:office:office" xmlns:oel="http://schemas.microsoft.com/office/2019/extlst" xmlns:r="http://schemas.openxmlformats.org/officeDocument/2006/relationships" xmlns:m="http://schemas.openxmlformats.org/officeDocument/2006/math" xmlns:v="urn:schemas-microsoft-com:vml" xmlns:wp14="http://schemas.microsoft.com/office/word/2010/wordprocessingDrawing" xmlns:wp="http://schemas.openxmlformats.org/drawingml/2006/wordprocessingDrawing" xmlns:w10="urn:schemas-microsoft-com:office:word" xmlns:w="http://schemas.openxmlformats.org/wordprocessingml/2006/main" xmlns:w14="http://schemas.microsoft.com/office/word/2010/wordml" xmlns:w15="http://schemas.microsoft.com/office/word/2012/wordml" xmlns:w16cex="http://schemas.microsoft.com/office/word/2018/wordml/cex" xmlns:w16cid="http://schemas.microsoft.com/office/word/2016/wordml/cid" xmlns:w16="http://schemas.microsoft.com/office/word/2018/wordml" xmlns:w16du="http://schemas.microsoft.com/office/word/2023/wordml/word16du" xmlns:w16sdtdh="http://schemas.microsoft.com/office/word/2020/wordml/sdtdatahash" xmlns:w16sdtfl="http://schemas.microsoft.com/office/word/2024/wordml/sdtformatlock" xmlns:w16se="http://schemas.microsoft.com/office/word/2015/wordml/symex" xmlns:wpg="http://schemas.microsoft.com/office/word/2010/wordprocessingGroup" xmlns:wpi="http://schemas.microsoft.com/office/word/2010/wordprocessingInk" xmlns:wne="http://schemas.microsoft.com/office/word/2006/wordml" xmlns:wps="http://schemas.microsoft.com/office/word/2010/wordprocessingShape" mc:Ignorable="w14 w15 w16se w16cid w16 w16cex w16sdtdh w16sdtfl w16du wp14">
+  <w:footnote w:type="separator" w:id="-1">
+    <w:p>
+      <w:pPr>
+        <w:spacing w:after="0" w:line="240" w:lineRule="auto"/>
+      </w:pPr>
+      <w:r>
+        <w:separator/>
+      </w:r>
+    </w:p>
+  </w:footnote>
+  <w:footnote w:type="continuationSeparator" w:id="0">
+    <w:p>
+      <w:pPr>
+        <w:spacing w:after="0" w:line="240" w:lineRule="auto"/>
+      </w:pPr>
+      <w:r>
+        <w:continuationSeparator/>
+      </w:r>
+    </w:p>
+  </w:footnote>
+</w:footnotes>
+</file>
+
 <file path=word/numbering.xml><?xml version="1.0" encoding="utf-8"?>
 <w:numbering xmlns:wpc="http://schemas.microsoft.com/office/word/2010/wordprocessingCanvas" xmlns:cx="http://schemas.microsoft.com/office/drawing/2014/chartex" xmlns:cx1="http://schemas.microsoft.com/office/drawing/2015/9/8/chartex" xmlns:cx2="http://schemas.microsoft.com/office/drawing/2015/10/21/chartex" xmlns:cx3="http://schemas.microsoft.com/office/drawing/2016/5/9/chartex" xmlns:cx4="http://schemas.microsoft.com/office/drawing/2016/5/10/chartex" xmlns:cx5="http://schemas.microsoft.com/office/drawing/2016/5/11/chartex" xmlns:cx6="http://schemas.microsoft.com/office/drawing/2016/5/12/chartex" xmlns:cx7="http://schemas.microsoft.com/office/drawing/2016/5/13/chartex" xmlns:cx8="http://schemas.microsoft.com/office/drawing/2016/5/14/chartex" xmlns:mc="http://schemas.openxmlformats.org/markup-compatibility/2006" xmlns:aink="http://schemas.microsoft.com/office/drawing/2016/ink" xmlns:am3d="http://schemas.microsoft.com/office/drawing/2017/model3d" xmlns:o="urn:schemas-microsoft-com:office:office" xmlns:oel="http://schemas.microsoft.com/office/2019/extlst" xmlns:r="http://schemas.openxmlformats.org/officeDocument/2006/relationships" xmlns:m="http://schemas.openxmlformats.org/officeDocument/2006/math" xmlns:v="urn:schemas-microsoft-com:vml" xmlns:wp14="http://schemas.microsoft.com/office/word/2010/wordprocessingDrawing" xmlns:wp="http://schemas.openxmlformats.org/drawingml/2006/wordprocessingDrawing" xmlns:w10="urn:schemas-microsoft-com:office:word" xmlns:w="http://schemas.openxmlformats.org/wordprocessingml/2006/main" xmlns:w14="http://schemas.microsoft.com/office/word/2010/wordml" xmlns:w15="http://schemas.microsoft.com/office/word/2012/wordml" xmlns:w16cex="http://schemas.microsoft.com/office/word/2018/wordml/cex" xmlns:w16cid="http://schemas.microsoft.com/office/word/2016/wordml/cid" xmlns:w16="http://schemas.microsoft.com/office/word/2018/wordml" xmlns:w16du="http://schemas.microsoft.com/office/word/2023/wordml/word16du" xmlns:w16sdtdh="http://schemas.microsoft.com/office/word/2020/wordml/sdtdatahash" xmlns:w16sdtfl="http://schemas.microsoft.com/office/word/2024/wordml/sdtformatlock" xmlns:w16se="http://schemas.microsoft.com/office/word/2015/wordml/symex" xmlns:wpg="http://schemas.microsoft.com/office/word/2010/wordprocessingGroup" xmlns:wpi="http://schemas.microsoft.com/office/word/2010/wordprocessingInk" xmlns:wne="http://schemas.microsoft.com/office/word/2006/wordml" xmlns:wps="http://schemas.microsoft.com/office/word/2010/wordprocessingShape" mc:Ignorable="w14 w15 w16se w16cid w16 w16cex w16sdtdh w16sdtfl w16du wp14">
   <w:abstractNum w:abstractNumId="0" w15:restartNumberingAfterBreak="0">
+    <w:nsid w:val="13875781"/>
+    <w:multiLevelType w:val="hybridMultilevel"/>
+    <w:tmpl w:val="86DC44CC"/>
+    <w:lvl w:ilvl="0" w:tplc="40090001">
+      <w:start w:val="1"/>
+      <w:numFmt w:val="bullet"/>
+      <w:lvlText w:val=""/>
+      <w:lvlJc w:val="left"/>
+      <w:pPr>
+        <w:ind w:left="720" w:hanging="360"/>
+      </w:pPr>
+      <w:rPr>
+        <w:rFonts w:ascii="Symbol" w:hAnsi="Symbol" w:hint="default"/>
+      </w:rPr>
+    </w:lvl>
+    <w:lvl w:ilvl="1" w:tplc="40090003" w:tentative="1">
+      <w:start w:val="1"/>
+      <w:numFmt w:val="bullet"/>
+      <w:lvlText w:val="o"/>
+      <w:lvlJc w:val="left"/>
+      <w:pPr>
+        <w:ind w:left="1440" w:hanging="360"/>
+      </w:pPr>
+      <w:rPr>
+        <w:rFonts w:ascii="Courier New" w:hAnsi="Courier New" w:cs="Courier New" w:hint="default"/>
+      </w:rPr>
+    </w:lvl>
+    <w:lvl w:ilvl="2" w:tplc="40090005" w:tentative="1">
+      <w:start w:val="1"/>
+      <w:numFmt w:val="bullet"/>
+      <w:lvlText w:val=""/>
+      <w:lvlJc w:val="left"/>
+      <w:pPr>
+        <w:ind w:left="2160" w:hanging="360"/>
+      </w:pPr>
+      <w:rPr>
+        <w:rFonts w:ascii="Wingdings" w:hAnsi="Wingdings" w:hint="default"/>
+      </w:rPr>
+    </w:lvl>
+    <w:lvl w:ilvl="3" w:tplc="40090001" w:tentative="1">
+      <w:start w:val="1"/>
+      <w:numFmt w:val="bullet"/>
+      <w:lvlText w:val=""/>
+      <w:lvlJc w:val="left"/>
+      <w:pPr>
+        <w:ind w:left="2880" w:hanging="360"/>
+      </w:pPr>
+      <w:rPr>
+        <w:rFonts w:ascii="Symbol" w:hAnsi="Symbol" w:hint="default"/>
+      </w:rPr>
+    </w:lvl>
+    <w:lvl w:ilvl="4" w:tplc="40090003" w:tentative="1">
+      <w:start w:val="1"/>
+      <w:numFmt w:val="bullet"/>
+      <w:lvlText w:val="o"/>
+      <w:lvlJc w:val="left"/>
+      <w:pPr>
+        <w:ind w:left="3600" w:hanging="360"/>
+      </w:pPr>
+      <w:rPr>
+        <w:rFonts w:ascii="Courier New" w:hAnsi="Courier New" w:cs="Courier New" w:hint="default"/>
+      </w:rPr>
+    </w:lvl>
+    <w:lvl w:ilvl="5" w:tplc="40090005" w:tentative="1">
+      <w:start w:val="1"/>
+      <w:numFmt w:val="bullet"/>
+      <w:lvlText w:val=""/>
+      <w:lvlJc w:val="left"/>
+      <w:pPr>
+        <w:ind w:left="4320" w:hanging="360"/>
+      </w:pPr>
+      <w:rPr>
+        <w:rFonts w:ascii="Wingdings" w:hAnsi="Wingdings" w:hint="default"/>
+      </w:rPr>
+    </w:lvl>
+    <w:lvl w:ilvl="6" w:tplc="40090001" w:tentative="1">
+      <w:start w:val="1"/>
+      <w:numFmt w:val="bullet"/>
+      <w:lvlText w:val=""/>
+      <w:lvlJc w:val="left"/>
+      <w:pPr>
+        <w:ind w:left="5040" w:hanging="360"/>
+      </w:pPr>
+      <w:rPr>
+        <w:rFonts w:ascii="Symbol" w:hAnsi="Symbol" w:hint="default"/>
+      </w:rPr>
+    </w:lvl>
+    <w:lvl w:ilvl="7" w:tplc="40090003" w:tentative="1">
+      <w:start w:val="1"/>
+      <w:numFmt w:val="bullet"/>
+      <w:lvlText w:val="o"/>
+      <w:lvlJc w:val="left"/>
+      <w:pPr>
+        <w:ind w:left="5760" w:hanging="360"/>
+      </w:pPr>
+      <w:rPr>
+        <w:rFonts w:ascii="Courier New" w:hAnsi="Courier New" w:cs="Courier New" w:hint="default"/>
+      </w:rPr>
+    </w:lvl>
+    <w:lvl w:ilvl="8" w:tplc="40090005" w:tentative="1">
+      <w:start w:val="1"/>
+      <w:numFmt w:val="bullet"/>
+      <w:lvlText w:val=""/>
+      <w:lvlJc w:val="left"/>
+      <w:pPr>
+        <w:ind w:left="6480" w:hanging="360"/>
+      </w:pPr>
+      <w:rPr>
+        <w:rFonts w:ascii="Wingdings" w:hAnsi="Wingdings" w:hint="default"/>
+      </w:rPr>
+    </w:lvl>
+  </w:abstractNum>
+  <w:abstractNum w:abstractNumId="1" w15:restartNumberingAfterBreak="0">
+    <w:nsid w:val="274E0B07"/>
+    <w:multiLevelType w:val="hybridMultilevel"/>
+    <w:tmpl w:val="06F66478"/>
+    <w:lvl w:ilvl="0" w:tplc="C3624038">
+      <w:start w:val="1"/>
+      <w:numFmt w:val="lowerLetter"/>
+      <w:lvlText w:val="%1."/>
+      <w:lvlJc w:val="left"/>
+      <w:pPr>
+        <w:ind w:left="1080" w:hanging="360"/>
+      </w:pPr>
+      <w:rPr>
+        <w:rFonts w:hint="default"/>
+      </w:rPr>
+    </w:lvl>
+    <w:lvl w:ilvl="1" w:tplc="40090019" w:tentative="1">
+      <w:start w:val="1"/>
+      <w:numFmt w:val="lowerLetter"/>
+      <w:lvlText w:val="%2."/>
+      <w:lvlJc w:val="left"/>
+      <w:pPr>
+        <w:ind w:left="1800" w:hanging="360"/>
+      </w:pPr>
+    </w:lvl>
+    <w:lvl w:ilvl="2" w:tplc="4009001B" w:tentative="1">
+      <w:start w:val="1"/>
+      <w:numFmt w:val="lowerRoman"/>
+      <w:lvlText w:val="%3."/>
+      <w:lvlJc w:val="right"/>
+      <w:pPr>
+        <w:ind w:left="2520" w:hanging="180"/>
+      </w:pPr>
+    </w:lvl>
+    <w:lvl w:ilvl="3" w:tplc="4009000F" w:tentative="1">
+      <w:start w:val="1"/>
+      <w:numFmt w:val="decimal"/>
+      <w:lvlText w:val="%4."/>
+      <w:lvlJc w:val="left"/>
+      <w:pPr>
+        <w:ind w:left="3240" w:hanging="360"/>
+      </w:pPr>
+    </w:lvl>
+    <w:lvl w:ilvl="4" w:tplc="40090019" w:tentative="1">
+      <w:start w:val="1"/>
+      <w:numFmt w:val="lowerLetter"/>
+      <w:lvlText w:val="%5."/>
+      <w:lvlJc w:val="left"/>
+      <w:pPr>
+        <w:ind w:left="3960" w:hanging="360"/>
+      </w:pPr>
+    </w:lvl>
+    <w:lvl w:ilvl="5" w:tplc="4009001B" w:tentative="1">
+      <w:start w:val="1"/>
+      <w:numFmt w:val="lowerRoman"/>
+      <w:lvlText w:val="%6."/>
+      <w:lvlJc w:val="right"/>
+      <w:pPr>
+        <w:ind w:left="4680" w:hanging="180"/>
+      </w:pPr>
+    </w:lvl>
+    <w:lvl w:ilvl="6" w:tplc="4009000F" w:tentative="1">
+      <w:start w:val="1"/>
+      <w:numFmt w:val="decimal"/>
+      <w:lvlText w:val="%7."/>
+      <w:lvlJc w:val="left"/>
+      <w:pPr>
+        <w:ind w:left="5400" w:hanging="360"/>
+      </w:pPr>
+    </w:lvl>
+    <w:lvl w:ilvl="7" w:tplc="40090019" w:tentative="1">
+      <w:start w:val="1"/>
+      <w:numFmt w:val="lowerLetter"/>
+      <w:lvlText w:val="%8."/>
+      <w:lvlJc w:val="left"/>
+      <w:pPr>
+        <w:ind w:left="6120" w:hanging="360"/>
+      </w:pPr>
+    </w:lvl>
+    <w:lvl w:ilvl="8" w:tplc="4009001B" w:tentative="1">
+      <w:start w:val="1"/>
+      <w:numFmt w:val="lowerRoman"/>
+      <w:lvlText w:val="%9."/>
+      <w:lvlJc w:val="right"/>
+      <w:pPr>
+        <w:ind w:left="6840" w:hanging="180"/>
+      </w:pPr>
+    </w:lvl>
+  </w:abstractNum>
+  <w:abstractNum w:abstractNumId="2" w15:restartNumberingAfterBreak="0">
+    <w:nsid w:val="37980885"/>
+    <w:multiLevelType w:val="hybridMultilevel"/>
+    <w:tmpl w:val="EF68EA42"/>
+    <w:lvl w:ilvl="0" w:tplc="4009001B">
+      <w:start w:val="1"/>
+      <w:numFmt w:val="lowerRoman"/>
+      <w:lvlText w:val="%1."/>
+      <w:lvlJc w:val="right"/>
+      <w:pPr>
+        <w:ind w:left="1440" w:hanging="360"/>
+      </w:pPr>
+    </w:lvl>
+    <w:lvl w:ilvl="1" w:tplc="40090019" w:tentative="1">
+      <w:start w:val="1"/>
+      <w:numFmt w:val="lowerLetter"/>
+      <w:lvlText w:val="%2."/>
+      <w:lvlJc w:val="left"/>
+      <w:pPr>
+        <w:ind w:left="2160" w:hanging="360"/>
+      </w:pPr>
+    </w:lvl>
+    <w:lvl w:ilvl="2" w:tplc="4009001B" w:tentative="1">
+      <w:start w:val="1"/>
+      <w:numFmt w:val="lowerRoman"/>
+      <w:lvlText w:val="%3."/>
+      <w:lvlJc w:val="right"/>
+      <w:pPr>
+        <w:ind w:left="2880" w:hanging="180"/>
+      </w:pPr>
+    </w:lvl>
+    <w:lvl w:ilvl="3" w:tplc="4009000F" w:tentative="1">
+      <w:start w:val="1"/>
+      <w:numFmt w:val="decimal"/>
+      <w:lvlText w:val="%4."/>
+      <w:lvlJc w:val="left"/>
+      <w:pPr>
+        <w:ind w:left="3600" w:hanging="360"/>
+      </w:pPr>
+    </w:lvl>
+    <w:lvl w:ilvl="4" w:tplc="40090019" w:tentative="1">
+      <w:start w:val="1"/>
+      <w:numFmt w:val="lowerLetter"/>
+      <w:lvlText w:val="%5."/>
+      <w:lvlJc w:val="left"/>
+      <w:pPr>
+        <w:ind w:left="4320" w:hanging="360"/>
+      </w:pPr>
+    </w:lvl>
+    <w:lvl w:ilvl="5" w:tplc="4009001B" w:tentative="1">
+      <w:start w:val="1"/>
+      <w:numFmt w:val="lowerRoman"/>
+      <w:lvlText w:val="%6."/>
+      <w:lvlJc w:val="right"/>
+      <w:pPr>
+        <w:ind w:left="5040" w:hanging="180"/>
+      </w:pPr>
+    </w:lvl>
+    <w:lvl w:ilvl="6" w:tplc="4009000F" w:tentative="1">
+      <w:start w:val="1"/>
+      <w:numFmt w:val="decimal"/>
+      <w:lvlText w:val="%7."/>
+      <w:lvlJc w:val="left"/>
+      <w:pPr>
+        <w:ind w:left="5760" w:hanging="360"/>
+      </w:pPr>
+    </w:lvl>
+    <w:lvl w:ilvl="7" w:tplc="40090019" w:tentative="1">
+      <w:start w:val="1"/>
+      <w:numFmt w:val="lowerLetter"/>
+      <w:lvlText w:val="%8."/>
+      <w:lvlJc w:val="left"/>
+      <w:pPr>
+        <w:ind w:left="6480" w:hanging="360"/>
+      </w:pPr>
+    </w:lvl>
+    <w:lvl w:ilvl="8" w:tplc="4009001B" w:tentative="1">
+      <w:start w:val="1"/>
+      <w:numFmt w:val="lowerRoman"/>
+      <w:lvlText w:val="%9."/>
+      <w:lvlJc w:val="right"/>
+      <w:pPr>
+        <w:ind w:left="7200" w:hanging="180"/>
+      </w:pPr>
+    </w:lvl>
+  </w:abstractNum>
+  <w:abstractNum w:abstractNumId="3" w15:restartNumberingAfterBreak="0">
+    <w:nsid w:val="3CAE1B0C"/>
+    <w:multiLevelType w:val="hybridMultilevel"/>
+    <w:tmpl w:val="736673A0"/>
+    <w:lvl w:ilvl="0" w:tplc="18306B42">
+      <w:start w:val="1"/>
+      <w:numFmt w:val="lowerLetter"/>
+      <w:lvlText w:val="%1."/>
+      <w:lvlJc w:val="left"/>
+      <w:pPr>
+        <w:ind w:left="1080" w:hanging="360"/>
+      </w:pPr>
+      <w:rPr>
+        <w:rFonts w:hint="default"/>
+      </w:rPr>
+    </w:lvl>
+    <w:lvl w:ilvl="1" w:tplc="4009001B">
+      <w:start w:val="1"/>
+      <w:numFmt w:val="lowerRoman"/>
+      <w:lvlText w:val="%2."/>
+      <w:lvlJc w:val="right"/>
+      <w:pPr>
+        <w:ind w:left="1800" w:hanging="360"/>
+      </w:pPr>
+    </w:lvl>
+    <w:lvl w:ilvl="2" w:tplc="4009001B" w:tentative="1">
+      <w:start w:val="1"/>
+      <w:numFmt w:val="lowerRoman"/>
+      <w:lvlText w:val="%3."/>
+      <w:lvlJc w:val="right"/>
+      <w:pPr>
+        <w:ind w:left="2520" w:hanging="180"/>
+      </w:pPr>
+    </w:lvl>
+    <w:lvl w:ilvl="3" w:tplc="4009000F" w:tentative="1">
+      <w:start w:val="1"/>
+      <w:numFmt w:val="decimal"/>
+      <w:lvlText w:val="%4."/>
+      <w:lvlJc w:val="left"/>
+      <w:pPr>
+        <w:ind w:left="3240" w:hanging="360"/>
+      </w:pPr>
+    </w:lvl>
+    <w:lvl w:ilvl="4" w:tplc="40090019" w:tentative="1">
+      <w:start w:val="1"/>
+      <w:numFmt w:val="lowerLetter"/>
+      <w:lvlText w:val="%5."/>
+      <w:lvlJc w:val="left"/>
+      <w:pPr>
+        <w:ind w:left="3960" w:hanging="360"/>
+      </w:pPr>
+    </w:lvl>
+    <w:lvl w:ilvl="5" w:tplc="4009001B" w:tentative="1">
+      <w:start w:val="1"/>
+      <w:numFmt w:val="lowerRoman"/>
+      <w:lvlText w:val="%6."/>
+      <w:lvlJc w:val="right"/>
+      <w:pPr>
+        <w:ind w:left="4680" w:hanging="180"/>
+      </w:pPr>
+    </w:lvl>
+    <w:lvl w:ilvl="6" w:tplc="4009000F" w:tentative="1">
+      <w:start w:val="1"/>
+      <w:numFmt w:val="decimal"/>
+      <w:lvlText w:val="%7."/>
+      <w:lvlJc w:val="left"/>
+      <w:pPr>
+        <w:ind w:left="5400" w:hanging="360"/>
+      </w:pPr>
+    </w:lvl>
+    <w:lvl w:ilvl="7" w:tplc="40090019" w:tentative="1">
+      <w:start w:val="1"/>
+      <w:numFmt w:val="lowerLetter"/>
+      <w:lvlText w:val="%8."/>
+      <w:lvlJc w:val="left"/>
+      <w:pPr>
+        <w:ind w:left="6120" w:hanging="360"/>
+      </w:pPr>
+    </w:lvl>
+    <w:lvl w:ilvl="8" w:tplc="4009001B" w:tentative="1">
+      <w:start w:val="1"/>
+      <w:numFmt w:val="lowerRoman"/>
+      <w:lvlText w:val="%9."/>
+      <w:lvlJc w:val="right"/>
+      <w:pPr>
+        <w:ind w:left="6840" w:hanging="180"/>
+      </w:pPr>
+    </w:lvl>
+  </w:abstractNum>
+  <w:abstractNum w:abstractNumId="4" w15:restartNumberingAfterBreak="0">
+    <w:nsid w:val="54AA5469"/>
+    <w:multiLevelType w:val="hybridMultilevel"/>
+    <w:tmpl w:val="46769DFA"/>
+    <w:lvl w:ilvl="0" w:tplc="4009001B">
+      <w:start w:val="1"/>
+      <w:numFmt w:val="lowerRoman"/>
+      <w:lvlText w:val="%1."/>
+      <w:lvlJc w:val="right"/>
+      <w:pPr>
+        <w:ind w:left="720" w:hanging="360"/>
+      </w:pPr>
+    </w:lvl>
+    <w:lvl w:ilvl="1" w:tplc="4009001B">
+      <w:start w:val="1"/>
+      <w:numFmt w:val="lowerRoman"/>
+      <w:lvlText w:val="%2."/>
+      <w:lvlJc w:val="right"/>
+      <w:pPr>
+        <w:ind w:left="1440" w:hanging="360"/>
+      </w:pPr>
+    </w:lvl>
+    <w:lvl w:ilvl="2" w:tplc="4009001B" w:tentative="1">
+      <w:start w:val="1"/>
+      <w:numFmt w:val="lowerRoman"/>
+      <w:lvlText w:val="%3."/>
+      <w:lvlJc w:val="right"/>
+      <w:pPr>
+        <w:ind w:left="2160" w:hanging="180"/>
+      </w:pPr>
+    </w:lvl>
+    <w:lvl w:ilvl="3" w:tplc="4009000F" w:tentative="1">
+      <w:start w:val="1"/>
+      <w:numFmt w:val="decimal"/>
+      <w:lvlText w:val="%4."/>
+      <w:lvlJc w:val="left"/>
+      <w:pPr>
+        <w:ind w:left="2880" w:hanging="360"/>
+      </w:pPr>
+    </w:lvl>
+    <w:lvl w:ilvl="4" w:tplc="40090019" w:tentative="1">
+      <w:start w:val="1"/>
+      <w:numFmt w:val="lowerLetter"/>
+      <w:lvlText w:val="%5."/>
+      <w:lvlJc w:val="left"/>
+      <w:pPr>
+        <w:ind w:left="3600" w:hanging="360"/>
+      </w:pPr>
+    </w:lvl>
+    <w:lvl w:ilvl="5" w:tplc="4009001B" w:tentative="1">
+      <w:start w:val="1"/>
+      <w:numFmt w:val="lowerRoman"/>
+      <w:lvlText w:val="%6."/>
+      <w:lvlJc w:val="right"/>
+      <w:pPr>
+        <w:ind w:left="4320" w:hanging="180"/>
+      </w:pPr>
+    </w:lvl>
+    <w:lvl w:ilvl="6" w:tplc="4009000F" w:tentative="1">
+      <w:start w:val="1"/>
+      <w:numFmt w:val="decimal"/>
+      <w:lvlText w:val="%7."/>
+      <w:lvlJc w:val="left"/>
+      <w:pPr>
+        <w:ind w:left="5040" w:hanging="360"/>
+      </w:pPr>
+    </w:lvl>
+    <w:lvl w:ilvl="7" w:tplc="40090019" w:tentative="1">
+      <w:start w:val="1"/>
+      <w:numFmt w:val="lowerLetter"/>
+      <w:lvlText w:val="%8."/>
+      <w:lvlJc w:val="left"/>
+      <w:pPr>
+        <w:ind w:left="5760" w:hanging="360"/>
+      </w:pPr>
+    </w:lvl>
+    <w:lvl w:ilvl="8" w:tplc="4009001B" w:tentative="1">
+      <w:start w:val="1"/>
+      <w:numFmt w:val="lowerRoman"/>
+      <w:lvlText w:val="%9."/>
+      <w:lvlJc w:val="right"/>
+      <w:pPr>
+        <w:ind w:left="6480" w:hanging="180"/>
+      </w:pPr>
+    </w:lvl>
+  </w:abstractNum>
+  <w:abstractNum w:abstractNumId="5" w15:restartNumberingAfterBreak="0">
+    <w:nsid w:val="5D125289"/>
+    <w:multiLevelType w:val="hybridMultilevel"/>
+    <w:tmpl w:val="885CAA28"/>
+    <w:lvl w:ilvl="0" w:tplc="9D6238FC">
+      <w:start w:val="1"/>
+      <w:numFmt w:val="bullet"/>
+      <w:lvlText w:val="•"/>
+      <w:lvlJc w:val="left"/>
+      <w:pPr>
+        <w:ind w:left="1080" w:hanging="360"/>
+      </w:pPr>
+      <w:rPr>
+        <w:rFonts w:ascii="Calibri" w:eastAsiaTheme="minorHAnsi" w:hAnsi="Calibri" w:cs="Calibri" w:hint="default"/>
+      </w:rPr>
+    </w:lvl>
+    <w:lvl w:ilvl="1" w:tplc="40090003" w:tentative="1">
+      <w:start w:val="1"/>
+      <w:numFmt w:val="bullet"/>
+      <w:lvlText w:val="o"/>
+      <w:lvlJc w:val="left"/>
+      <w:pPr>
+        <w:ind w:left="1800" w:hanging="360"/>
+      </w:pPr>
+      <w:rPr>
+        <w:rFonts w:ascii="Courier New" w:hAnsi="Courier New" w:cs="Courier New" w:hint="default"/>
+      </w:rPr>
+    </w:lvl>
+    <w:lvl w:ilvl="2" w:tplc="40090005" w:tentative="1">
+      <w:start w:val="1"/>
+      <w:numFmt w:val="bullet"/>
+      <w:lvlText w:val=""/>
+      <w:lvlJc w:val="left"/>
+      <w:pPr>
+        <w:ind w:left="2520" w:hanging="360"/>
+      </w:pPr>
+      <w:rPr>
+        <w:rFonts w:ascii="Wingdings" w:hAnsi="Wingdings" w:hint="default"/>
+      </w:rPr>
+    </w:lvl>
+    <w:lvl w:ilvl="3" w:tplc="40090001" w:tentative="1">
+      <w:start w:val="1"/>
+      <w:numFmt w:val="bullet"/>
+      <w:lvlText w:val=""/>
+      <w:lvlJc w:val="left"/>
+      <w:pPr>
+        <w:ind w:left="3240" w:hanging="360"/>
+      </w:pPr>
+      <w:rPr>
+        <w:rFonts w:ascii="Symbol" w:hAnsi="Symbol" w:hint="default"/>
+      </w:rPr>
+    </w:lvl>
+    <w:lvl w:ilvl="4" w:tplc="40090003" w:tentative="1">
+      <w:start w:val="1"/>
+      <w:numFmt w:val="bullet"/>
+      <w:lvlText w:val="o"/>
+      <w:lvlJc w:val="left"/>
+      <w:pPr>
+        <w:ind w:left="3960" w:hanging="360"/>
+      </w:pPr>
+      <w:rPr>
+        <w:rFonts w:ascii="Courier New" w:hAnsi="Courier New" w:cs="Courier New" w:hint="default"/>
+      </w:rPr>
+    </w:lvl>
+    <w:lvl w:ilvl="5" w:tplc="40090005" w:tentative="1">
+      <w:start w:val="1"/>
+      <w:numFmt w:val="bullet"/>
+      <w:lvlText w:val=""/>
+      <w:lvlJc w:val="left"/>
+      <w:pPr>
+        <w:ind w:left="4680" w:hanging="360"/>
+      </w:pPr>
+      <w:rPr>
+        <w:rFonts w:ascii="Wingdings" w:hAnsi="Wingdings" w:hint="default"/>
+      </w:rPr>
+    </w:lvl>
+    <w:lvl w:ilvl="6" w:tplc="40090001" w:tentative="1">
+      <w:start w:val="1"/>
+      <w:numFmt w:val="bullet"/>
+      <w:lvlText w:val=""/>
+      <w:lvlJc w:val="left"/>
+      <w:pPr>
+        <w:ind w:left="5400" w:hanging="360"/>
+      </w:pPr>
+      <w:rPr>
+        <w:rFonts w:ascii="Symbol" w:hAnsi="Symbol" w:hint="default"/>
+      </w:rPr>
+    </w:lvl>
+    <w:lvl w:ilvl="7" w:tplc="40090003" w:tentative="1">
+      <w:start w:val="1"/>
+      <w:numFmt w:val="bullet"/>
+      <w:lvlText w:val="o"/>
+      <w:lvlJc w:val="left"/>
+      <w:pPr>
+        <w:ind w:left="6120" w:hanging="360"/>
+      </w:pPr>
+      <w:rPr>
+        <w:rFonts w:ascii="Courier New" w:hAnsi="Courier New" w:cs="Courier New" w:hint="default"/>
+      </w:rPr>
+    </w:lvl>
+    <w:lvl w:ilvl="8" w:tplc="40090005" w:tentative="1">
+      <w:start w:val="1"/>
+      <w:numFmt w:val="bullet"/>
+      <w:lvlText w:val=""/>
+      <w:lvlJc w:val="left"/>
+      <w:pPr>
+        <w:ind w:left="6840" w:hanging="360"/>
+      </w:pPr>
+      <w:rPr>
+        <w:rFonts w:ascii="Wingdings" w:hAnsi="Wingdings" w:hint="default"/>
+      </w:rPr>
+    </w:lvl>
+  </w:abstractNum>
+  <w:abstractNum w:abstractNumId="6" w15:restartNumberingAfterBreak="0">
+    <w:nsid w:val="6AC547C5"/>
+    <w:multiLevelType w:val="hybridMultilevel"/>
+    <w:tmpl w:val="22EACF4A"/>
+    <w:lvl w:ilvl="0" w:tplc="7D0E19C0">
+      <w:start w:val="1"/>
+      <w:numFmt w:val="lowerRoman"/>
+      <w:lvlText w:val="%1."/>
+      <w:lvlJc w:val="left"/>
+      <w:pPr>
+        <w:ind w:left="1800" w:hanging="720"/>
+      </w:pPr>
+      <w:rPr>
+        <w:rFonts w:hint="default"/>
+      </w:rPr>
+    </w:lvl>
+    <w:lvl w:ilvl="1" w:tplc="40090019" w:tentative="1">
+      <w:start w:val="1"/>
+      <w:numFmt w:val="lowerLetter"/>
+      <w:lvlText w:val="%2."/>
+      <w:lvlJc w:val="left"/>
+      <w:pPr>
+        <w:ind w:left="2160" w:hanging="360"/>
+      </w:pPr>
+    </w:lvl>
+    <w:lvl w:ilvl="2" w:tplc="4009001B" w:tentative="1">
+      <w:start w:val="1"/>
+      <w:numFmt w:val="lowerRoman"/>
+      <w:lvlText w:val="%3."/>
+      <w:lvlJc w:val="right"/>
+      <w:pPr>
+        <w:ind w:left="2880" w:hanging="180"/>
+      </w:pPr>
+    </w:lvl>
+    <w:lvl w:ilvl="3" w:tplc="4009000F" w:tentative="1">
+      <w:start w:val="1"/>
+      <w:numFmt w:val="decimal"/>
+      <w:lvlText w:val="%4."/>
+      <w:lvlJc w:val="left"/>
+      <w:pPr>
+        <w:ind w:left="3600" w:hanging="360"/>
+      </w:pPr>
+    </w:lvl>
+    <w:lvl w:ilvl="4" w:tplc="40090019" w:tentative="1">
+      <w:start w:val="1"/>
+      <w:numFmt w:val="lowerLetter"/>
+      <w:lvlText w:val="%5."/>
+      <w:lvlJc w:val="left"/>
+      <w:pPr>
+        <w:ind w:left="4320" w:hanging="360"/>
+      </w:pPr>
+    </w:lvl>
+    <w:lvl w:ilvl="5" w:tplc="4009001B" w:tentative="1">
+      <w:start w:val="1"/>
+      <w:numFmt w:val="lowerRoman"/>
+      <w:lvlText w:val="%6."/>
+      <w:lvlJc w:val="right"/>
+      <w:pPr>
+        <w:ind w:left="5040" w:hanging="180"/>
+      </w:pPr>
+    </w:lvl>
+    <w:lvl w:ilvl="6" w:tplc="4009000F" w:tentative="1">
+      <w:start w:val="1"/>
+      <w:numFmt w:val="decimal"/>
+      <w:lvlText w:val="%7."/>
+      <w:lvlJc w:val="left"/>
+      <w:pPr>
+        <w:ind w:left="5760" w:hanging="360"/>
+      </w:pPr>
+    </w:lvl>
+    <w:lvl w:ilvl="7" w:tplc="40090019" w:tentative="1">
+      <w:start w:val="1"/>
+      <w:numFmt w:val="lowerLetter"/>
+      <w:lvlText w:val="%8."/>
+      <w:lvlJc w:val="left"/>
+      <w:pPr>
+        <w:ind w:left="6480" w:hanging="360"/>
+      </w:pPr>
+    </w:lvl>
+    <w:lvl w:ilvl="8" w:tplc="4009001B" w:tentative="1">
+      <w:start w:val="1"/>
+      <w:numFmt w:val="lowerRoman"/>
+      <w:lvlText w:val="%9."/>
+      <w:lvlJc w:val="right"/>
+      <w:pPr>
+        <w:ind w:left="7200" w:hanging="180"/>
+      </w:pPr>
+    </w:lvl>
+  </w:abstractNum>
+  <w:abstractNum w:abstractNumId="7" w15:restartNumberingAfterBreak="0">
     <w:nsid w:val="755E6230"/>
     <w:multiLevelType w:val="hybridMultilevel"/>
     <w:tmpl w:val="AD96F666"/>
@@ -1089,7 +3845,28 @@
     </w:lvl>
   </w:abstractNum>
   <w:num w:numId="1" w16cid:durableId="139470341">
+    <w:abstractNumId w:val="7"/>
+  </w:num>
+  <w:num w:numId="2" w16cid:durableId="775951177">
+    <w:abstractNumId w:val="3"/>
+  </w:num>
+  <w:num w:numId="3" w16cid:durableId="2108572060">
+    <w:abstractNumId w:val="6"/>
+  </w:num>
+  <w:num w:numId="4" w16cid:durableId="1302347731">
+    <w:abstractNumId w:val="2"/>
+  </w:num>
+  <w:num w:numId="5" w16cid:durableId="1143111020">
+    <w:abstractNumId w:val="1"/>
+  </w:num>
+  <w:num w:numId="6" w16cid:durableId="570312106">
+    <w:abstractNumId w:val="4"/>
+  </w:num>
+  <w:num w:numId="7" w16cid:durableId="1743601971">
     <w:abstractNumId w:val="0"/>
+  </w:num>
+  <w:num w:numId="8" w16cid:durableId="1438676080">
+    <w:abstractNumId w:val="5"/>
   </w:num>
 </w:numbering>
 </file>
@@ -1494,6 +4271,7 @@
   <w:style w:type="paragraph" w:default="1" w:styleId="Normal">
     <w:name w:val="Normal"/>
     <w:qFormat/>
+    <w:rsid w:val="00AA4801"/>
   </w:style>
   <w:style w:type="paragraph" w:styleId="Heading1">
     <w:name w:val="heading 1"/>
@@ -1697,7 +4475,6 @@
   <w:style w:type="character" w:default="1" w:styleId="DefaultParagraphFont">
     <w:name w:val="Default Paragraph Font"/>
     <w:uiPriority w:val="1"/>
-    <w:semiHidden/>
     <w:unhideWhenUsed/>
   </w:style>
   <w:style w:type="table" w:default="1" w:styleId="TableNormal">
@@ -2064,6 +4841,50 @@
       <w:shd w:val="clear" w:color="auto" w:fill="E1DFDD"/>
     </w:rPr>
   </w:style>
+  <w:style w:type="paragraph" w:styleId="Header">
+    <w:name w:val="header"/>
+    <w:basedOn w:val="Normal"/>
+    <w:link w:val="HeaderChar"/>
+    <w:uiPriority w:val="99"/>
+    <w:unhideWhenUsed/>
+    <w:rsid w:val="00AA4801"/>
+    <w:pPr>
+      <w:tabs>
+        <w:tab w:val="center" w:pos="4513"/>
+        <w:tab w:val="right" w:pos="9026"/>
+      </w:tabs>
+      <w:spacing w:after="0" w:line="240" w:lineRule="auto"/>
+    </w:pPr>
+  </w:style>
+  <w:style w:type="character" w:customStyle="1" w:styleId="HeaderChar">
+    <w:name w:val="Header Char"/>
+    <w:basedOn w:val="DefaultParagraphFont"/>
+    <w:link w:val="Header"/>
+    <w:uiPriority w:val="99"/>
+    <w:rsid w:val="00AA4801"/>
+  </w:style>
+  <w:style w:type="paragraph" w:styleId="Footer">
+    <w:name w:val="footer"/>
+    <w:basedOn w:val="Normal"/>
+    <w:link w:val="FooterChar"/>
+    <w:uiPriority w:val="99"/>
+    <w:unhideWhenUsed/>
+    <w:rsid w:val="00AA4801"/>
+    <w:pPr>
+      <w:tabs>
+        <w:tab w:val="center" w:pos="4513"/>
+        <w:tab w:val="right" w:pos="9026"/>
+      </w:tabs>
+      <w:spacing w:after="0" w:line="240" w:lineRule="auto"/>
+    </w:pPr>
+  </w:style>
+  <w:style w:type="character" w:customStyle="1" w:styleId="FooterChar">
+    <w:name w:val="Footer Char"/>
+    <w:basedOn w:val="DefaultParagraphFont"/>
+    <w:link w:val="Footer"/>
+    <w:uiPriority w:val="99"/>
+    <w:rsid w:val="00AA4801"/>
+  </w:style>
 </w:styles>
 </file>
 

</xml_diff>